<commit_message>
Se modifico el documento de requirimientos
</commit_message>
<xml_diff>
--- a/proyecto_1/docs/Requerimientos funcionales.docx
+++ b/proyecto_1/docs/Requerimientos funcionales.docx
@@ -818,49 +818,15 @@
                 <w:sz w:val="18"/>
                 <w:szCs w:val="18"/>
               </w:rPr>
-              <w:t xml:space="preserve">la lista retorna </w:t>
-            </w:r>
-            <w:proofErr w:type="spellStart"/>
-            <w:r>
-              <w:rPr>
-                <w:b w:val="0"/>
-                <w:sz w:val="18"/>
-                <w:szCs w:val="18"/>
-              </w:rPr>
-              <w:t>null</w:t>
-            </w:r>
-            <w:proofErr w:type="spellEnd"/>
-            <w:r>
-              <w:rPr>
-                <w:b w:val="0"/>
-                <w:sz w:val="18"/>
-                <w:szCs w:val="18"/>
-              </w:rPr>
-              <w:t xml:space="preserve"> y </w:t>
-            </w:r>
-            <w:r>
-              <w:rPr>
-                <w:b w:val="0"/>
-                <w:sz w:val="18"/>
-                <w:szCs w:val="18"/>
-              </w:rPr>
-              <w:t>el método responsable de la interacción co</w:t>
-            </w:r>
-            <w:r>
-              <w:rPr>
-                <w:b w:val="0"/>
-                <w:sz w:val="18"/>
-                <w:szCs w:val="18"/>
-              </w:rPr>
-              <w:t>n el usuario</w:t>
-            </w:r>
-            <w:r>
-              <w:rPr>
-                <w:b w:val="0"/>
-                <w:sz w:val="18"/>
-                <w:szCs w:val="18"/>
-              </w:rPr>
-              <w:t xml:space="preserve"> </w:t>
+              <w:t xml:space="preserve">la lista retorna null y </w:t>
+            </w:r>
+            <w:r>
+              <w:rPr>
+                <w:b w:val="0"/>
+                <w:sz w:val="18"/>
+                <w:szCs w:val="18"/>
+              </w:rPr>
+              <w:t xml:space="preserve">el método responsable de la interacción con el usuario </w:t>
             </w:r>
             <w:r>
               <w:rPr>
@@ -1056,31 +1022,7 @@
                 <w:sz w:val="18"/>
                 <w:szCs w:val="18"/>
               </w:rPr>
-              <w:t>R</w:t>
-            </w:r>
-            <w:r>
-              <w:rPr>
-                <w:b w:val="0"/>
-                <w:sz w:val="18"/>
-                <w:szCs w:val="18"/>
-              </w:rPr>
-              <w:t>3</w:t>
-            </w:r>
-            <w:r>
-              <w:rPr>
-                <w:b w:val="0"/>
-                <w:sz w:val="18"/>
-                <w:szCs w:val="18"/>
-              </w:rPr>
-              <w:t xml:space="preserve"> – </w:t>
-            </w:r>
-            <w:r>
-              <w:rPr>
-                <w:b w:val="0"/>
-                <w:sz w:val="18"/>
-                <w:szCs w:val="18"/>
-              </w:rPr>
-              <w:t>Consultar la información de N viajes con mayor tiempo promedio para un mes dado.</w:t>
+              <w:t>R3 – Consultar la información de N viajes con mayor tiempo promedio para un mes dado.</w:t>
             </w:r>
           </w:p>
         </w:tc>
@@ -1149,23 +1091,7 @@
                 <w:sz w:val="18"/>
                 <w:szCs w:val="18"/>
               </w:rPr>
-              <w:t xml:space="preserve">Consulta </w:t>
-            </w:r>
-            <w:r>
-              <w:rPr>
-                <w:b w:val="0"/>
-                <w:sz w:val="18"/>
-                <w:szCs w:val="18"/>
-              </w:rPr>
-              <w:t>N viajes (Número definido por el usuario) con mayor tiempo promedio en un mes dado por el usuario. Los viajes se deben organizar de mayor a menor.</w:t>
-            </w:r>
-            <w:r>
-              <w:rPr>
-                <w:b w:val="0"/>
-                <w:sz w:val="18"/>
-                <w:szCs w:val="18"/>
-              </w:rPr>
-              <w:t xml:space="preserve"> </w:t>
+              <w:t xml:space="preserve">Consulta N viajes (Número definido por el usuario) con mayor tiempo promedio en un mes dado por el usuario. Los viajes se deben organizar de mayor a menor. </w:t>
             </w:r>
           </w:p>
         </w:tc>
@@ -1824,15 +1750,7 @@
                 <w:sz w:val="18"/>
                 <w:szCs w:val="18"/>
               </w:rPr>
-              <w:t>&lt;tiempo promedio&gt; de &lt;Zona dada&gt; a &lt;Zona X&gt; vs &lt;tiempo promedio&gt;de &lt;Zona X</w:t>
-            </w:r>
-            <w:r>
-              <w:rPr>
-                <w:b w:val="0"/>
-                <w:sz w:val="18"/>
-                <w:szCs w:val="18"/>
-              </w:rPr>
-              <w:t xml:space="preserve">&gt; </w:t>
+              <w:t xml:space="preserve">&lt;tiempo promedio&gt; de &lt;Zona dada&gt; a &lt;Zona X&gt; vs &lt;tiempo promedio&gt;de &lt;Zona X&gt; </w:t>
             </w:r>
             <w:r>
               <w:rPr>
@@ -1856,18 +1774,2550 @@
                 <w:sz w:val="18"/>
                 <w:szCs w:val="18"/>
               </w:rPr>
-              <w:t>. Sino hay viajes en un sentido, se debe cambiar el campo &lt;tiempo promedio&gt; por “No hay viajes” e informar en que sentido.</w:t>
+              <w:t xml:space="preserve">. Sino hay viajes en un sentido, se debe cambiar el campo &lt;tiempo promedio&gt; por “No hay viajes” e informar en que sentido. </w:t>
+            </w:r>
+          </w:p>
+        </w:tc>
+      </w:tr>
+      <w:tr>
+        <w:trPr>
+          <w:jc w:val="center"/>
+        </w:trPr>
+        <w:tc>
+          <w:tcPr>
+            <w:tcW w:w="10301" w:type="dxa"/>
+            <w:gridSpan w:val="2"/>
+            <w:tcBorders>
+              <w:top w:val="single" w:sz="4" w:space="0" w:color="auto"/>
+              <w:left w:val="single" w:sz="4" w:space="0" w:color="auto"/>
+              <w:bottom w:val="single" w:sz="4" w:space="0" w:color="auto"/>
+              <w:right w:val="single" w:sz="4" w:space="0" w:color="auto"/>
+            </w:tcBorders>
+            <w:shd w:val="clear" w:color="auto" w:fill="595959" w:themeFill="text1" w:themeFillTint="A6"/>
+          </w:tcPr>
+          <w:p>
+            <w:pPr>
+              <w:pStyle w:val="TituloPrincipla"/>
+              <w:spacing w:after="100"/>
+              <w:jc w:val="left"/>
+              <w:rPr>
+                <w:sz w:val="22"/>
+                <w:szCs w:val="22"/>
+              </w:rPr>
+            </w:pPr>
+            <w:r>
+              <w:rPr>
+                <w:color w:val="FFFFFF" w:themeColor="background1"/>
+                <w:sz w:val="22"/>
+                <w:szCs w:val="22"/>
+              </w:rPr>
+              <w:t>Complejidad temporal</w:t>
+            </w:r>
+          </w:p>
+        </w:tc>
+      </w:tr>
+      <w:tr>
+        <w:trPr>
+          <w:jc w:val="center"/>
+        </w:trPr>
+        <w:tc>
+          <w:tcPr>
+            <w:tcW w:w="10301" w:type="dxa"/>
+            <w:gridSpan w:val="2"/>
+            <w:tcBorders>
+              <w:top w:val="single" w:sz="4" w:space="0" w:color="auto"/>
+              <w:left w:val="single" w:sz="4" w:space="0" w:color="auto"/>
+              <w:bottom w:val="single" w:sz="4" w:space="0" w:color="auto"/>
+              <w:right w:val="single" w:sz="4" w:space="0" w:color="auto"/>
+            </w:tcBorders>
+            <w:shd w:val="clear" w:color="auto" w:fill="FFFFFF" w:themeFill="background1"/>
+          </w:tcPr>
+          <w:p>
+            <w:pPr>
+              <w:pStyle w:val="TituloPrincipla"/>
+              <w:spacing w:after="100"/>
+              <w:jc w:val="left"/>
+              <w:rPr>
+                <w:color w:val="FFFFFF" w:themeColor="background1"/>
+                <w:sz w:val="22"/>
+                <w:szCs w:val="22"/>
+              </w:rPr>
+            </w:pPr>
+          </w:p>
+        </w:tc>
+      </w:tr>
+    </w:tbl>
+    <w:p/>
+    <w:tbl>
+      <w:tblPr>
+        <w:tblW w:w="10305" w:type="dxa"/>
+        <w:jc w:val="center"/>
+        <w:tblBorders>
+          <w:top w:val="single" w:sz="4" w:space="0" w:color="auto"/>
+          <w:left w:val="single" w:sz="4" w:space="0" w:color="auto"/>
+          <w:bottom w:val="single" w:sz="4" w:space="0" w:color="auto"/>
+          <w:right w:val="single" w:sz="4" w:space="0" w:color="auto"/>
+          <w:insideH w:val="single" w:sz="4" w:space="0" w:color="auto"/>
+          <w:insideV w:val="single" w:sz="4" w:space="0" w:color="auto"/>
+        </w:tblBorders>
+        <w:tblLayout w:type="fixed"/>
+        <w:tblLook w:val="01E0" w:firstRow="1" w:lastRow="1" w:firstColumn="1" w:lastColumn="1" w:noHBand="0" w:noVBand="0"/>
+      </w:tblPr>
+      <w:tblGrid>
+        <w:gridCol w:w="2299"/>
+        <w:gridCol w:w="8006"/>
+      </w:tblGrid>
+      <w:tr>
+        <w:trPr>
+          <w:jc w:val="center"/>
+        </w:trPr>
+        <w:tc>
+          <w:tcPr>
+            <w:tcW w:w="2298" w:type="dxa"/>
+            <w:tcBorders>
+              <w:top w:val="single" w:sz="4" w:space="0" w:color="auto"/>
+              <w:left w:val="single" w:sz="4" w:space="0" w:color="auto"/>
+              <w:bottom w:val="single" w:sz="4" w:space="0" w:color="auto"/>
+              <w:right w:val="single" w:sz="4" w:space="0" w:color="auto"/>
+            </w:tcBorders>
+            <w:shd w:val="clear" w:color="auto" w:fill="F3F3F3"/>
+            <w:vAlign w:val="center"/>
+            <w:hideMark/>
+          </w:tcPr>
+          <w:p>
+            <w:pPr>
+              <w:pStyle w:val="TituloPrincipla"/>
+              <w:spacing w:after="100"/>
+              <w:jc w:val="left"/>
+              <w:rPr>
+                <w:sz w:val="22"/>
+                <w:szCs w:val="22"/>
+              </w:rPr>
+            </w:pPr>
+            <w:r>
+              <w:rPr>
+                <w:sz w:val="22"/>
+                <w:szCs w:val="22"/>
+              </w:rPr>
+              <w:t>Nombre</w:t>
+            </w:r>
+          </w:p>
+        </w:tc>
+        <w:tc>
+          <w:tcPr>
+            <w:tcW w:w="8003" w:type="dxa"/>
+            <w:tcBorders>
+              <w:top w:val="single" w:sz="4" w:space="0" w:color="auto"/>
+              <w:left w:val="single" w:sz="4" w:space="0" w:color="auto"/>
+              <w:bottom w:val="single" w:sz="4" w:space="0" w:color="auto"/>
+              <w:right w:val="single" w:sz="4" w:space="0" w:color="auto"/>
+            </w:tcBorders>
+            <w:hideMark/>
+          </w:tcPr>
+          <w:p>
+            <w:pPr>
+              <w:pStyle w:val="TituloPrincipla"/>
+              <w:spacing w:after="100"/>
+              <w:jc w:val="left"/>
+              <w:rPr>
+                <w:b w:val="0"/>
+                <w:sz w:val="18"/>
+                <w:szCs w:val="18"/>
+              </w:rPr>
+            </w:pPr>
+            <w:r>
+              <w:rPr>
+                <w:b w:val="0"/>
+                <w:sz w:val="18"/>
+                <w:szCs w:val="18"/>
+              </w:rPr>
+              <w:t>R</w:t>
+            </w:r>
+            <w:r>
+              <w:rPr>
+                <w:b w:val="0"/>
+                <w:sz w:val="18"/>
+                <w:szCs w:val="18"/>
+              </w:rPr>
+              <w:t>5</w:t>
+            </w:r>
+            <w:r>
+              <w:rPr>
+                <w:b w:val="0"/>
+                <w:sz w:val="18"/>
+                <w:szCs w:val="18"/>
+              </w:rPr>
+              <w:t xml:space="preserve"> –</w:t>
+            </w:r>
+            <w:r>
+              <w:rPr>
+                <w:b w:val="0"/>
+                <w:sz w:val="18"/>
+                <w:szCs w:val="18"/>
+              </w:rPr>
+              <w:t>Consultar el tiempo promedio de viaje y su desviación estándar de los viajes entre una</w:t>
+            </w:r>
+          </w:p>
+          <w:p>
+            <w:pPr>
+              <w:pStyle w:val="TituloPrincipla"/>
+              <w:spacing w:after="100"/>
+              <w:jc w:val="left"/>
+              <w:rPr>
+                <w:sz w:val="18"/>
+                <w:szCs w:val="18"/>
+              </w:rPr>
+            </w:pPr>
+            <w:r>
+              <w:rPr>
+                <w:b w:val="0"/>
+                <w:sz w:val="18"/>
+                <w:szCs w:val="18"/>
+              </w:rPr>
+              <w:t>zona de origen y una zona destino para un día dado de la semana</w:t>
+            </w:r>
+          </w:p>
+        </w:tc>
+      </w:tr>
+      <w:tr>
+        <w:trPr>
+          <w:jc w:val="center"/>
+        </w:trPr>
+        <w:tc>
+          <w:tcPr>
+            <w:tcW w:w="2298" w:type="dxa"/>
+            <w:tcBorders>
+              <w:top w:val="single" w:sz="4" w:space="0" w:color="auto"/>
+              <w:left w:val="single" w:sz="4" w:space="0" w:color="auto"/>
+              <w:bottom w:val="single" w:sz="4" w:space="0" w:color="auto"/>
+              <w:right w:val="single" w:sz="4" w:space="0" w:color="auto"/>
+            </w:tcBorders>
+            <w:shd w:val="clear" w:color="auto" w:fill="F3F3F3"/>
+            <w:vAlign w:val="center"/>
+            <w:hideMark/>
+          </w:tcPr>
+          <w:p>
+            <w:pPr>
+              <w:pStyle w:val="TituloPrincipla"/>
+              <w:spacing w:after="100"/>
+              <w:jc w:val="left"/>
+              <w:rPr>
+                <w:sz w:val="22"/>
+                <w:szCs w:val="22"/>
+              </w:rPr>
+            </w:pPr>
+            <w:r>
+              <w:rPr>
+                <w:sz w:val="22"/>
+                <w:szCs w:val="22"/>
+              </w:rPr>
+              <w:t>Resumen</w:t>
+            </w:r>
+          </w:p>
+        </w:tc>
+        <w:tc>
+          <w:tcPr>
+            <w:tcW w:w="8003" w:type="dxa"/>
+            <w:tcBorders>
+              <w:top w:val="single" w:sz="4" w:space="0" w:color="auto"/>
+              <w:left w:val="single" w:sz="4" w:space="0" w:color="auto"/>
+              <w:bottom w:val="single" w:sz="4" w:space="0" w:color="auto"/>
+              <w:right w:val="single" w:sz="4" w:space="0" w:color="auto"/>
+            </w:tcBorders>
+            <w:hideMark/>
+          </w:tcPr>
+          <w:p>
+            <w:pPr>
+              <w:pStyle w:val="TituloPrincipla"/>
+              <w:spacing w:after="100"/>
+              <w:jc w:val="left"/>
+              <w:rPr>
+                <w:b w:val="0"/>
+                <w:sz w:val="18"/>
+                <w:szCs w:val="18"/>
+              </w:rPr>
+            </w:pPr>
+            <w:r>
+              <w:rPr>
+                <w:b w:val="0"/>
+                <w:sz w:val="18"/>
+                <w:szCs w:val="18"/>
+              </w:rPr>
+              <w:t xml:space="preserve">Consulta el tiempo promedio y desviación estándar de todos los viajes entre una zona de origen y una de destino especificas pertenecientes a un </w:t>
+            </w:r>
+            <w:r>
+              <w:rPr>
+                <w:b w:val="0"/>
+                <w:sz w:val="18"/>
+                <w:szCs w:val="18"/>
+              </w:rPr>
+              <w:t>dia</w:t>
+            </w:r>
+            <w:r>
+              <w:rPr>
+                <w:b w:val="0"/>
+                <w:sz w:val="18"/>
+                <w:szCs w:val="18"/>
+              </w:rPr>
+              <w:t xml:space="preserve"> dado por el usuario.</w:t>
+            </w:r>
+          </w:p>
+        </w:tc>
+      </w:tr>
+      <w:tr>
+        <w:trPr>
+          <w:trHeight w:val="315"/>
+          <w:jc w:val="center"/>
+        </w:trPr>
+        <w:tc>
+          <w:tcPr>
+            <w:tcW w:w="10301" w:type="dxa"/>
+            <w:gridSpan w:val="2"/>
+            <w:tcBorders>
+              <w:top w:val="single" w:sz="4" w:space="0" w:color="auto"/>
+              <w:left w:val="single" w:sz="4" w:space="0" w:color="auto"/>
+              <w:bottom w:val="single" w:sz="4" w:space="0" w:color="auto"/>
+              <w:right w:val="single" w:sz="4" w:space="0" w:color="auto"/>
+            </w:tcBorders>
+            <w:shd w:val="clear" w:color="auto" w:fill="595959" w:themeFill="text1" w:themeFillTint="A6"/>
+            <w:vAlign w:val="center"/>
+            <w:hideMark/>
+          </w:tcPr>
+          <w:p>
+            <w:pPr>
+              <w:pStyle w:val="TituloPrincipla"/>
+              <w:spacing w:after="100"/>
+              <w:jc w:val="left"/>
+              <w:rPr>
+                <w:color w:val="FFFFFF" w:themeColor="background1"/>
+                <w:sz w:val="22"/>
+                <w:szCs w:val="22"/>
+              </w:rPr>
+            </w:pPr>
+            <w:r>
+              <w:rPr>
+                <w:color w:val="FFFFFF" w:themeColor="background1"/>
+                <w:sz w:val="22"/>
+                <w:szCs w:val="22"/>
+              </w:rPr>
+              <w:t>Entradas</w:t>
+            </w:r>
+          </w:p>
+        </w:tc>
+      </w:tr>
+      <w:tr>
+        <w:trPr>
+          <w:jc w:val="center"/>
+        </w:trPr>
+        <w:tc>
+          <w:tcPr>
+            <w:tcW w:w="10301" w:type="dxa"/>
+            <w:gridSpan w:val="2"/>
+            <w:tcBorders>
+              <w:top w:val="single" w:sz="4" w:space="0" w:color="auto"/>
+              <w:left w:val="single" w:sz="4" w:space="0" w:color="auto"/>
+              <w:bottom w:val="single" w:sz="4" w:space="0" w:color="auto"/>
+              <w:right w:val="single" w:sz="4" w:space="0" w:color="auto"/>
+            </w:tcBorders>
+            <w:hideMark/>
+          </w:tcPr>
+          <w:p>
+            <w:pPr>
+              <w:pStyle w:val="TituloPrincipla"/>
+              <w:numPr>
+                <w:ilvl w:val="0"/>
+                <w:numId w:val="1"/>
+              </w:numPr>
+              <w:spacing w:after="100"/>
+              <w:jc w:val="left"/>
+              <w:rPr>
+                <w:b w:val="0"/>
+                <w:sz w:val="18"/>
+                <w:szCs w:val="18"/>
+              </w:rPr>
+            </w:pPr>
+            <w:r>
+              <w:rPr>
+                <w:b w:val="0"/>
+                <w:sz w:val="18"/>
+                <w:szCs w:val="18"/>
+              </w:rPr>
+              <w:t>Zona de origen</w:t>
+            </w:r>
+          </w:p>
+          <w:p>
+            <w:pPr>
+              <w:pStyle w:val="TituloPrincipla"/>
+              <w:numPr>
+                <w:ilvl w:val="0"/>
+                <w:numId w:val="1"/>
+              </w:numPr>
+              <w:spacing w:after="100"/>
+              <w:jc w:val="left"/>
+              <w:rPr>
+                <w:b w:val="0"/>
+                <w:sz w:val="18"/>
+                <w:szCs w:val="18"/>
+              </w:rPr>
+            </w:pPr>
+            <w:r>
+              <w:rPr>
+                <w:b w:val="0"/>
+                <w:sz w:val="18"/>
+                <w:szCs w:val="18"/>
+              </w:rPr>
+              <w:t>Zona de destino</w:t>
+            </w:r>
+          </w:p>
+          <w:p>
+            <w:pPr>
+              <w:pStyle w:val="TituloPrincipla"/>
+              <w:numPr>
+                <w:ilvl w:val="0"/>
+                <w:numId w:val="1"/>
+              </w:numPr>
+              <w:spacing w:after="100"/>
+              <w:jc w:val="left"/>
+              <w:rPr>
+                <w:b w:val="0"/>
+                <w:sz w:val="18"/>
+                <w:szCs w:val="18"/>
+              </w:rPr>
+            </w:pPr>
+            <w:r>
+              <w:rPr>
+                <w:b w:val="0"/>
+                <w:sz w:val="18"/>
+                <w:szCs w:val="18"/>
+              </w:rPr>
+              <w:t>Mes de la consulta</w:t>
+            </w:r>
+          </w:p>
+        </w:tc>
+      </w:tr>
+      <w:tr>
+        <w:trPr>
+          <w:trHeight w:val="315"/>
+          <w:jc w:val="center"/>
+        </w:trPr>
+        <w:tc>
+          <w:tcPr>
+            <w:tcW w:w="10301" w:type="dxa"/>
+            <w:gridSpan w:val="2"/>
+            <w:tcBorders>
+              <w:top w:val="single" w:sz="4" w:space="0" w:color="auto"/>
+              <w:left w:val="single" w:sz="4" w:space="0" w:color="auto"/>
+              <w:bottom w:val="single" w:sz="4" w:space="0" w:color="auto"/>
+              <w:right w:val="single" w:sz="4" w:space="0" w:color="auto"/>
+            </w:tcBorders>
+            <w:shd w:val="clear" w:color="auto" w:fill="595959" w:themeFill="text1" w:themeFillTint="A6"/>
+            <w:vAlign w:val="center"/>
+            <w:hideMark/>
+          </w:tcPr>
+          <w:p>
+            <w:pPr>
+              <w:pStyle w:val="TituloPrincipla"/>
+              <w:spacing w:after="100"/>
+              <w:jc w:val="left"/>
+              <w:rPr>
+                <w:color w:val="FFFFFF" w:themeColor="background1"/>
+                <w:sz w:val="22"/>
+                <w:szCs w:val="22"/>
+              </w:rPr>
+            </w:pPr>
+            <w:r>
+              <w:rPr>
+                <w:color w:val="FFFFFF" w:themeColor="background1"/>
+                <w:sz w:val="22"/>
+                <w:szCs w:val="22"/>
+              </w:rPr>
+              <w:t>Resultados</w:t>
+            </w:r>
+          </w:p>
+        </w:tc>
+      </w:tr>
+      <w:tr>
+        <w:trPr>
+          <w:jc w:val="center"/>
+        </w:trPr>
+        <w:tc>
+          <w:tcPr>
+            <w:tcW w:w="10301" w:type="dxa"/>
+            <w:gridSpan w:val="2"/>
+            <w:tcBorders>
+              <w:top w:val="single" w:sz="4" w:space="0" w:color="auto"/>
+              <w:left w:val="single" w:sz="4" w:space="0" w:color="auto"/>
+              <w:bottom w:val="single" w:sz="4" w:space="0" w:color="auto"/>
+              <w:right w:val="single" w:sz="4" w:space="0" w:color="auto"/>
+            </w:tcBorders>
+            <w:hideMark/>
+          </w:tcPr>
+          <w:p>
+            <w:pPr>
+              <w:pStyle w:val="TituloPrincipla"/>
+              <w:spacing w:after="100"/>
+              <w:jc w:val="left"/>
+              <w:rPr>
+                <w:b w:val="0"/>
+                <w:sz w:val="18"/>
+                <w:szCs w:val="18"/>
+              </w:rPr>
+            </w:pPr>
+            <w:r>
+              <w:rPr>
+                <w:b w:val="0"/>
+                <w:sz w:val="18"/>
+                <w:szCs w:val="18"/>
+              </w:rPr>
+              <w:t>-Se retorna una lista que contiene los viajes registrados que cumplen con los criterios que definió el usuario. Sino se encuentra ningún viaje, la lista retorna null y el método responsable de la interacción con el usuario debe informarle al usuario que no se encontraron viajes que cumplieran con los criterios dados.</w:t>
+            </w:r>
+          </w:p>
+        </w:tc>
+      </w:tr>
+      <w:tr>
+        <w:trPr>
+          <w:jc w:val="center"/>
+        </w:trPr>
+        <w:tc>
+          <w:tcPr>
+            <w:tcW w:w="10301" w:type="dxa"/>
+            <w:gridSpan w:val="2"/>
+            <w:tcBorders>
+              <w:top w:val="single" w:sz="4" w:space="0" w:color="auto"/>
+              <w:left w:val="single" w:sz="4" w:space="0" w:color="auto"/>
+              <w:bottom w:val="single" w:sz="4" w:space="0" w:color="auto"/>
+              <w:right w:val="single" w:sz="4" w:space="0" w:color="auto"/>
+            </w:tcBorders>
+            <w:shd w:val="clear" w:color="auto" w:fill="595959" w:themeFill="text1" w:themeFillTint="A6"/>
+          </w:tcPr>
+          <w:p>
+            <w:pPr>
+              <w:pStyle w:val="TituloPrincipla"/>
+              <w:spacing w:after="100"/>
+              <w:jc w:val="left"/>
+              <w:rPr>
+                <w:sz w:val="22"/>
+                <w:szCs w:val="22"/>
+              </w:rPr>
+            </w:pPr>
+            <w:r>
+              <w:rPr>
+                <w:color w:val="FFFFFF" w:themeColor="background1"/>
+                <w:sz w:val="22"/>
+                <w:szCs w:val="22"/>
+              </w:rPr>
+              <w:t>Complejidad temporal</w:t>
+            </w:r>
+          </w:p>
+        </w:tc>
+      </w:tr>
+      <w:tr>
+        <w:trPr>
+          <w:jc w:val="center"/>
+        </w:trPr>
+        <w:tc>
+          <w:tcPr>
+            <w:tcW w:w="10301" w:type="dxa"/>
+            <w:gridSpan w:val="2"/>
+            <w:tcBorders>
+              <w:top w:val="single" w:sz="4" w:space="0" w:color="auto"/>
+              <w:left w:val="single" w:sz="4" w:space="0" w:color="auto"/>
+              <w:bottom w:val="single" w:sz="4" w:space="0" w:color="auto"/>
+              <w:right w:val="single" w:sz="4" w:space="0" w:color="auto"/>
+            </w:tcBorders>
+            <w:shd w:val="clear" w:color="auto" w:fill="FFFFFF" w:themeFill="background1"/>
+          </w:tcPr>
+          <w:p>
+            <w:pPr>
+              <w:pStyle w:val="TituloPrincipla"/>
+              <w:spacing w:after="100"/>
+              <w:jc w:val="left"/>
+              <w:rPr>
+                <w:color w:val="FFFFFF" w:themeColor="background1"/>
+                <w:sz w:val="22"/>
+                <w:szCs w:val="22"/>
+              </w:rPr>
+            </w:pPr>
+          </w:p>
+        </w:tc>
+      </w:tr>
+    </w:tbl>
+    <w:p/>
+    <w:tbl>
+      <w:tblPr>
+        <w:tblW w:w="10305" w:type="dxa"/>
+        <w:jc w:val="center"/>
+        <w:tblBorders>
+          <w:top w:val="single" w:sz="4" w:space="0" w:color="auto"/>
+          <w:left w:val="single" w:sz="4" w:space="0" w:color="auto"/>
+          <w:bottom w:val="single" w:sz="4" w:space="0" w:color="auto"/>
+          <w:right w:val="single" w:sz="4" w:space="0" w:color="auto"/>
+          <w:insideH w:val="single" w:sz="4" w:space="0" w:color="auto"/>
+          <w:insideV w:val="single" w:sz="4" w:space="0" w:color="auto"/>
+        </w:tblBorders>
+        <w:tblLayout w:type="fixed"/>
+        <w:tblLook w:val="01E0" w:firstRow="1" w:lastRow="1" w:firstColumn="1" w:lastColumn="1" w:noHBand="0" w:noVBand="0"/>
+      </w:tblPr>
+      <w:tblGrid>
+        <w:gridCol w:w="2299"/>
+        <w:gridCol w:w="8006"/>
+      </w:tblGrid>
+      <w:tr>
+        <w:trPr>
+          <w:jc w:val="center"/>
+        </w:trPr>
+        <w:tc>
+          <w:tcPr>
+            <w:tcW w:w="2298" w:type="dxa"/>
+            <w:tcBorders>
+              <w:top w:val="single" w:sz="4" w:space="0" w:color="auto"/>
+              <w:left w:val="single" w:sz="4" w:space="0" w:color="auto"/>
+              <w:bottom w:val="single" w:sz="4" w:space="0" w:color="auto"/>
+              <w:right w:val="single" w:sz="4" w:space="0" w:color="auto"/>
+            </w:tcBorders>
+            <w:shd w:val="clear" w:color="auto" w:fill="F3F3F3"/>
+            <w:vAlign w:val="center"/>
+            <w:hideMark/>
+          </w:tcPr>
+          <w:p>
+            <w:pPr>
+              <w:pStyle w:val="TituloPrincipla"/>
+              <w:spacing w:after="100"/>
+              <w:jc w:val="left"/>
+              <w:rPr>
+                <w:sz w:val="22"/>
+                <w:szCs w:val="22"/>
+              </w:rPr>
+            </w:pPr>
+            <w:r>
+              <w:rPr>
+                <w:sz w:val="22"/>
+                <w:szCs w:val="22"/>
+              </w:rPr>
+              <w:t>Nombre</w:t>
+            </w:r>
+          </w:p>
+        </w:tc>
+        <w:tc>
+          <w:tcPr>
+            <w:tcW w:w="8003" w:type="dxa"/>
+            <w:tcBorders>
+              <w:top w:val="single" w:sz="4" w:space="0" w:color="auto"/>
+              <w:left w:val="single" w:sz="4" w:space="0" w:color="auto"/>
+              <w:bottom w:val="single" w:sz="4" w:space="0" w:color="auto"/>
+              <w:right w:val="single" w:sz="4" w:space="0" w:color="auto"/>
+            </w:tcBorders>
+            <w:hideMark/>
+          </w:tcPr>
+          <w:p>
+            <w:pPr>
+              <w:pStyle w:val="TituloPrincipla"/>
+              <w:spacing w:after="100"/>
+              <w:jc w:val="left"/>
+              <w:rPr>
+                <w:sz w:val="18"/>
+                <w:szCs w:val="18"/>
+              </w:rPr>
+            </w:pPr>
+            <w:r>
+              <w:rPr>
+                <w:b w:val="0"/>
+                <w:sz w:val="18"/>
+                <w:szCs w:val="18"/>
+              </w:rPr>
+              <w:t>R</w:t>
+            </w:r>
+            <w:r>
+              <w:rPr>
+                <w:b w:val="0"/>
+                <w:sz w:val="18"/>
+                <w:szCs w:val="18"/>
+              </w:rPr>
+              <w:t>6</w:t>
+            </w:r>
+            <w:r>
+              <w:rPr>
+                <w:b w:val="0"/>
+                <w:sz w:val="18"/>
+                <w:szCs w:val="18"/>
+              </w:rPr>
+              <w:t xml:space="preserve"> –</w:t>
+            </w:r>
+            <w:r>
+              <w:rPr>
+                <w:b w:val="0"/>
+                <w:sz w:val="18"/>
+                <w:szCs w:val="18"/>
+              </w:rPr>
+              <w:t>Consultar la información de los N viajes con mayor tiempo promedio para un día dado</w:t>
+            </w:r>
+          </w:p>
+        </w:tc>
+      </w:tr>
+      <w:tr>
+        <w:trPr>
+          <w:jc w:val="center"/>
+        </w:trPr>
+        <w:tc>
+          <w:tcPr>
+            <w:tcW w:w="2298" w:type="dxa"/>
+            <w:tcBorders>
+              <w:top w:val="single" w:sz="4" w:space="0" w:color="auto"/>
+              <w:left w:val="single" w:sz="4" w:space="0" w:color="auto"/>
+              <w:bottom w:val="single" w:sz="4" w:space="0" w:color="auto"/>
+              <w:right w:val="single" w:sz="4" w:space="0" w:color="auto"/>
+            </w:tcBorders>
+            <w:shd w:val="clear" w:color="auto" w:fill="F3F3F3"/>
+            <w:vAlign w:val="center"/>
+            <w:hideMark/>
+          </w:tcPr>
+          <w:p>
+            <w:pPr>
+              <w:pStyle w:val="TituloPrincipla"/>
+              <w:spacing w:after="100"/>
+              <w:jc w:val="left"/>
+              <w:rPr>
+                <w:sz w:val="22"/>
+                <w:szCs w:val="22"/>
+              </w:rPr>
+            </w:pPr>
+            <w:r>
+              <w:rPr>
+                <w:sz w:val="22"/>
+                <w:szCs w:val="22"/>
+              </w:rPr>
+              <w:t>Resumen</w:t>
+            </w:r>
+          </w:p>
+        </w:tc>
+        <w:tc>
+          <w:tcPr>
+            <w:tcW w:w="8003" w:type="dxa"/>
+            <w:tcBorders>
+              <w:top w:val="single" w:sz="4" w:space="0" w:color="auto"/>
+              <w:left w:val="single" w:sz="4" w:space="0" w:color="auto"/>
+              <w:bottom w:val="single" w:sz="4" w:space="0" w:color="auto"/>
+              <w:right w:val="single" w:sz="4" w:space="0" w:color="auto"/>
+            </w:tcBorders>
+            <w:hideMark/>
+          </w:tcPr>
+          <w:p>
+            <w:pPr>
+              <w:pStyle w:val="TituloPrincipla"/>
+              <w:spacing w:after="100"/>
+              <w:jc w:val="left"/>
+              <w:rPr>
+                <w:b w:val="0"/>
+                <w:sz w:val="18"/>
+                <w:szCs w:val="18"/>
+              </w:rPr>
+            </w:pPr>
+            <w:r>
+              <w:rPr>
+                <w:b w:val="0"/>
+                <w:sz w:val="18"/>
+                <w:szCs w:val="18"/>
+              </w:rPr>
+              <w:t xml:space="preserve">Consulta </w:t>
+            </w:r>
+            <w:r>
+              <w:rPr>
+                <w:b w:val="0"/>
+                <w:sz w:val="18"/>
+                <w:szCs w:val="18"/>
+              </w:rPr>
+              <w:t>la informacion de la N cantidad de viajes que tienen el mayor tiempo promedio para un dia especifico dado por el usuario</w:t>
+            </w:r>
+            <w:r>
+              <w:rPr>
+                <w:b w:val="0"/>
+                <w:sz w:val="18"/>
+                <w:szCs w:val="18"/>
+              </w:rPr>
+              <w:t>.Los viajes se deben organizar de mayor a menor</w:t>
+            </w:r>
+          </w:p>
+        </w:tc>
+      </w:tr>
+      <w:tr>
+        <w:trPr>
+          <w:trHeight w:val="315"/>
+          <w:jc w:val="center"/>
+        </w:trPr>
+        <w:tc>
+          <w:tcPr>
+            <w:tcW w:w="10301" w:type="dxa"/>
+            <w:gridSpan w:val="2"/>
+            <w:tcBorders>
+              <w:top w:val="single" w:sz="4" w:space="0" w:color="auto"/>
+              <w:left w:val="single" w:sz="4" w:space="0" w:color="auto"/>
+              <w:bottom w:val="single" w:sz="4" w:space="0" w:color="auto"/>
+              <w:right w:val="single" w:sz="4" w:space="0" w:color="auto"/>
+            </w:tcBorders>
+            <w:shd w:val="clear" w:color="auto" w:fill="595959" w:themeFill="text1" w:themeFillTint="A6"/>
+            <w:vAlign w:val="center"/>
+            <w:hideMark/>
+          </w:tcPr>
+          <w:p>
+            <w:pPr>
+              <w:pStyle w:val="TituloPrincipla"/>
+              <w:spacing w:after="100"/>
+              <w:jc w:val="left"/>
+              <w:rPr>
+                <w:color w:val="FFFFFF" w:themeColor="background1"/>
+                <w:sz w:val="22"/>
+                <w:szCs w:val="22"/>
+              </w:rPr>
+            </w:pPr>
+            <w:r>
+              <w:rPr>
+                <w:color w:val="FFFFFF" w:themeColor="background1"/>
+                <w:sz w:val="22"/>
+                <w:szCs w:val="22"/>
+              </w:rPr>
+              <w:t>Entradas</w:t>
+            </w:r>
+          </w:p>
+        </w:tc>
+      </w:tr>
+      <w:tr>
+        <w:trPr>
+          <w:jc w:val="center"/>
+        </w:trPr>
+        <w:tc>
+          <w:tcPr>
+            <w:tcW w:w="10301" w:type="dxa"/>
+            <w:gridSpan w:val="2"/>
+            <w:tcBorders>
+              <w:top w:val="single" w:sz="4" w:space="0" w:color="auto"/>
+              <w:left w:val="single" w:sz="4" w:space="0" w:color="auto"/>
+              <w:bottom w:val="single" w:sz="4" w:space="0" w:color="auto"/>
+              <w:right w:val="single" w:sz="4" w:space="0" w:color="auto"/>
+            </w:tcBorders>
+            <w:hideMark/>
+          </w:tcPr>
+          <w:p>
+            <w:pPr>
+              <w:pStyle w:val="TituloPrincipla"/>
+              <w:numPr>
+                <w:ilvl w:val="0"/>
+                <w:numId w:val="1"/>
+              </w:numPr>
+              <w:spacing w:after="100"/>
+              <w:jc w:val="left"/>
+              <w:rPr>
+                <w:b w:val="0"/>
+                <w:sz w:val="18"/>
+                <w:szCs w:val="18"/>
+              </w:rPr>
+            </w:pPr>
+            <w:r>
+              <w:rPr>
+                <w:b w:val="0"/>
+                <w:sz w:val="18"/>
+                <w:szCs w:val="18"/>
+              </w:rPr>
+              <w:t>El numero de viajes que se quiere saber que tienen el mayor tiempo promedio y desviacion</w:t>
+            </w:r>
+          </w:p>
+          <w:p>
+            <w:pPr>
+              <w:pStyle w:val="TituloPrincipla"/>
+              <w:numPr>
+                <w:ilvl w:val="0"/>
+                <w:numId w:val="1"/>
+              </w:numPr>
+              <w:spacing w:after="100"/>
+              <w:jc w:val="left"/>
+              <w:rPr>
+                <w:b w:val="0"/>
+                <w:sz w:val="18"/>
+                <w:szCs w:val="18"/>
+              </w:rPr>
+            </w:pPr>
+            <w:r>
+              <w:rPr>
+                <w:b w:val="0"/>
+                <w:sz w:val="18"/>
+                <w:szCs w:val="18"/>
+              </w:rPr>
+              <w:t>Dia de consulta</w:t>
+            </w:r>
+          </w:p>
+        </w:tc>
+      </w:tr>
+      <w:tr>
+        <w:trPr>
+          <w:trHeight w:val="315"/>
+          <w:jc w:val="center"/>
+        </w:trPr>
+        <w:tc>
+          <w:tcPr>
+            <w:tcW w:w="10301" w:type="dxa"/>
+            <w:gridSpan w:val="2"/>
+            <w:tcBorders>
+              <w:top w:val="single" w:sz="4" w:space="0" w:color="auto"/>
+              <w:left w:val="single" w:sz="4" w:space="0" w:color="auto"/>
+              <w:bottom w:val="single" w:sz="4" w:space="0" w:color="auto"/>
+              <w:right w:val="single" w:sz="4" w:space="0" w:color="auto"/>
+            </w:tcBorders>
+            <w:shd w:val="clear" w:color="auto" w:fill="595959" w:themeFill="text1" w:themeFillTint="A6"/>
+            <w:vAlign w:val="center"/>
+            <w:hideMark/>
+          </w:tcPr>
+          <w:p>
+            <w:pPr>
+              <w:pStyle w:val="TituloPrincipla"/>
+              <w:spacing w:after="100"/>
+              <w:jc w:val="left"/>
+              <w:rPr>
+                <w:color w:val="FFFFFF" w:themeColor="background1"/>
+                <w:sz w:val="22"/>
+                <w:szCs w:val="22"/>
+              </w:rPr>
+            </w:pPr>
+            <w:r>
+              <w:rPr>
+                <w:color w:val="FFFFFF" w:themeColor="background1"/>
+                <w:sz w:val="22"/>
+                <w:szCs w:val="22"/>
+              </w:rPr>
+              <w:t>Resultados</w:t>
+            </w:r>
+          </w:p>
+        </w:tc>
+      </w:tr>
+      <w:tr>
+        <w:trPr>
+          <w:jc w:val="center"/>
+        </w:trPr>
+        <w:tc>
+          <w:tcPr>
+            <w:tcW w:w="10301" w:type="dxa"/>
+            <w:gridSpan w:val="2"/>
+            <w:tcBorders>
+              <w:top w:val="single" w:sz="4" w:space="0" w:color="auto"/>
+              <w:left w:val="single" w:sz="4" w:space="0" w:color="auto"/>
+              <w:bottom w:val="single" w:sz="4" w:space="0" w:color="auto"/>
+              <w:right w:val="single" w:sz="4" w:space="0" w:color="auto"/>
+            </w:tcBorders>
+            <w:hideMark/>
+          </w:tcPr>
+          <w:p>
+            <w:pPr>
+              <w:pStyle w:val="TituloPrincipla"/>
+              <w:spacing w:after="100"/>
+              <w:jc w:val="both"/>
+              <w:rPr>
+                <w:b w:val="0"/>
+                <w:sz w:val="18"/>
+                <w:szCs w:val="18"/>
+              </w:rPr>
+            </w:pPr>
+            <w:r>
+              <w:rPr>
+                <w:b w:val="0"/>
+                <w:sz w:val="18"/>
+                <w:szCs w:val="18"/>
+              </w:rPr>
+              <w:t xml:space="preserve">-Se </w:t>
+            </w:r>
+            <w:r>
+              <w:rPr>
+                <w:b w:val="0"/>
+                <w:sz w:val="18"/>
+                <w:szCs w:val="18"/>
+              </w:rPr>
+              <w:t>regresa una lista que contiene la N cantidad de viajes que tienen el mayor tiempo promedio, de esta lista se puede sacar la</w:t>
+            </w:r>
+            <w:r>
+              <w:rPr>
+                <w:b w:val="0"/>
+                <w:sz w:val="18"/>
+                <w:szCs w:val="18"/>
+              </w:rPr>
+              <w:t xml:space="preserve"> zona origen, zona destino, el</w:t>
+            </w:r>
+            <w:r>
+              <w:rPr>
+                <w:b w:val="0"/>
+                <w:sz w:val="18"/>
+                <w:szCs w:val="18"/>
+              </w:rPr>
+              <w:t xml:space="preserve"> </w:t>
+            </w:r>
+            <w:r>
+              <w:rPr>
+                <w:b w:val="0"/>
+                <w:sz w:val="18"/>
+                <w:szCs w:val="18"/>
+              </w:rPr>
+              <w:t>tiempo promedio de viaje y</w:t>
+            </w:r>
+            <w:r>
+              <w:rPr>
+                <w:b w:val="0"/>
+                <w:sz w:val="18"/>
+                <w:szCs w:val="18"/>
+              </w:rPr>
+              <w:t xml:space="preserve"> la </w:t>
+            </w:r>
+            <w:r>
+              <w:rPr>
+                <w:b w:val="0"/>
+                <w:sz w:val="18"/>
+                <w:szCs w:val="18"/>
+              </w:rPr>
+              <w:t>desviación estándar</w:t>
+            </w:r>
+            <w:r>
+              <w:rPr>
+                <w:b w:val="0"/>
+                <w:sz w:val="18"/>
+                <w:szCs w:val="18"/>
+              </w:rPr>
+              <w:t xml:space="preserve"> de cada uno de los viajes</w:t>
+            </w:r>
+          </w:p>
+        </w:tc>
+      </w:tr>
+      <w:tr>
+        <w:trPr>
+          <w:jc w:val="center"/>
+        </w:trPr>
+        <w:tc>
+          <w:tcPr>
+            <w:tcW w:w="10301" w:type="dxa"/>
+            <w:gridSpan w:val="2"/>
+            <w:tcBorders>
+              <w:top w:val="single" w:sz="4" w:space="0" w:color="auto"/>
+              <w:left w:val="single" w:sz="4" w:space="0" w:color="auto"/>
+              <w:bottom w:val="single" w:sz="4" w:space="0" w:color="auto"/>
+              <w:right w:val="single" w:sz="4" w:space="0" w:color="auto"/>
+            </w:tcBorders>
+            <w:shd w:val="clear" w:color="auto" w:fill="595959" w:themeFill="text1" w:themeFillTint="A6"/>
+          </w:tcPr>
+          <w:p>
+            <w:pPr>
+              <w:pStyle w:val="TituloPrincipla"/>
+              <w:spacing w:after="100"/>
+              <w:jc w:val="left"/>
+              <w:rPr>
+                <w:sz w:val="22"/>
+                <w:szCs w:val="22"/>
+              </w:rPr>
+            </w:pPr>
+            <w:r>
+              <w:rPr>
+                <w:color w:val="FFFFFF" w:themeColor="background1"/>
+                <w:sz w:val="22"/>
+                <w:szCs w:val="22"/>
+              </w:rPr>
+              <w:t>Complejidad temporal</w:t>
+            </w:r>
+          </w:p>
+        </w:tc>
+      </w:tr>
+      <w:tr>
+        <w:trPr>
+          <w:jc w:val="center"/>
+        </w:trPr>
+        <w:tc>
+          <w:tcPr>
+            <w:tcW w:w="10301" w:type="dxa"/>
+            <w:gridSpan w:val="2"/>
+            <w:tcBorders>
+              <w:top w:val="single" w:sz="4" w:space="0" w:color="auto"/>
+              <w:left w:val="single" w:sz="4" w:space="0" w:color="auto"/>
+              <w:bottom w:val="single" w:sz="4" w:space="0" w:color="auto"/>
+              <w:right w:val="single" w:sz="4" w:space="0" w:color="auto"/>
+            </w:tcBorders>
+            <w:shd w:val="clear" w:color="auto" w:fill="FFFFFF" w:themeFill="background1"/>
+          </w:tcPr>
+          <w:p>
+            <w:pPr>
+              <w:pStyle w:val="TituloPrincipla"/>
+              <w:spacing w:after="100"/>
+              <w:jc w:val="left"/>
+              <w:rPr>
+                <w:color w:val="FFFFFF" w:themeColor="background1"/>
+                <w:sz w:val="22"/>
+                <w:szCs w:val="22"/>
+              </w:rPr>
+            </w:pPr>
+          </w:p>
+        </w:tc>
+      </w:tr>
+    </w:tbl>
+    <w:p/>
+    <w:tbl>
+      <w:tblPr>
+        <w:tblW w:w="10305" w:type="dxa"/>
+        <w:jc w:val="center"/>
+        <w:tblBorders>
+          <w:top w:val="single" w:sz="4" w:space="0" w:color="auto"/>
+          <w:left w:val="single" w:sz="4" w:space="0" w:color="auto"/>
+          <w:bottom w:val="single" w:sz="4" w:space="0" w:color="auto"/>
+          <w:right w:val="single" w:sz="4" w:space="0" w:color="auto"/>
+          <w:insideH w:val="single" w:sz="4" w:space="0" w:color="auto"/>
+          <w:insideV w:val="single" w:sz="4" w:space="0" w:color="auto"/>
+        </w:tblBorders>
+        <w:tblLayout w:type="fixed"/>
+        <w:tblLook w:val="01E0" w:firstRow="1" w:lastRow="1" w:firstColumn="1" w:lastColumn="1" w:noHBand="0" w:noVBand="0"/>
+      </w:tblPr>
+      <w:tblGrid>
+        <w:gridCol w:w="2299"/>
+        <w:gridCol w:w="8006"/>
+      </w:tblGrid>
+      <w:tr>
+        <w:trPr>
+          <w:jc w:val="center"/>
+        </w:trPr>
+        <w:tc>
+          <w:tcPr>
+            <w:tcW w:w="2298" w:type="dxa"/>
+            <w:tcBorders>
+              <w:top w:val="single" w:sz="4" w:space="0" w:color="auto"/>
+              <w:left w:val="single" w:sz="4" w:space="0" w:color="auto"/>
+              <w:bottom w:val="single" w:sz="4" w:space="0" w:color="auto"/>
+              <w:right w:val="single" w:sz="4" w:space="0" w:color="auto"/>
+            </w:tcBorders>
+            <w:shd w:val="clear" w:color="auto" w:fill="F3F3F3"/>
+            <w:vAlign w:val="center"/>
+            <w:hideMark/>
+          </w:tcPr>
+          <w:p>
+            <w:pPr>
+              <w:pStyle w:val="TituloPrincipla"/>
+              <w:spacing w:after="100"/>
+              <w:jc w:val="left"/>
+              <w:rPr>
+                <w:sz w:val="22"/>
+                <w:szCs w:val="22"/>
+              </w:rPr>
+            </w:pPr>
+            <w:r>
+              <w:rPr>
+                <w:sz w:val="22"/>
+                <w:szCs w:val="22"/>
+              </w:rPr>
+              <w:t>Nombre</w:t>
+            </w:r>
+          </w:p>
+        </w:tc>
+        <w:tc>
+          <w:tcPr>
+            <w:tcW w:w="8003" w:type="dxa"/>
+            <w:tcBorders>
+              <w:top w:val="single" w:sz="4" w:space="0" w:color="auto"/>
+              <w:left w:val="single" w:sz="4" w:space="0" w:color="auto"/>
+              <w:bottom w:val="single" w:sz="4" w:space="0" w:color="auto"/>
+              <w:right w:val="single" w:sz="4" w:space="0" w:color="auto"/>
+            </w:tcBorders>
+            <w:hideMark/>
+          </w:tcPr>
+          <w:p>
+            <w:pPr>
+              <w:pStyle w:val="TituloPrincipla"/>
+              <w:spacing w:after="100"/>
+              <w:jc w:val="left"/>
+              <w:rPr>
+                <w:sz w:val="18"/>
+                <w:szCs w:val="18"/>
+              </w:rPr>
+            </w:pPr>
+            <w:r>
+              <w:rPr>
+                <w:b w:val="0"/>
+                <w:sz w:val="18"/>
+                <w:szCs w:val="18"/>
+              </w:rPr>
+              <w:t>R</w:t>
+            </w:r>
+            <w:r>
+              <w:rPr>
+                <w:b w:val="0"/>
+                <w:sz w:val="18"/>
+                <w:szCs w:val="18"/>
+              </w:rPr>
+              <w:t>7</w:t>
+            </w:r>
+            <w:r>
+              <w:rPr>
+                <w:b w:val="0"/>
+                <w:sz w:val="18"/>
+                <w:szCs w:val="18"/>
+              </w:rPr>
+              <w:t xml:space="preserve"> –</w:t>
+            </w:r>
+            <w:r>
+              <w:t xml:space="preserve"> </w:t>
+            </w:r>
+            <w:r>
+              <w:rPr>
+                <w:b w:val="0"/>
+                <w:sz w:val="18"/>
+                <w:szCs w:val="18"/>
+              </w:rPr>
+              <w:t xml:space="preserve">Comparar los tiempos promedios de los viajes para una zona dada contra cada zona x perteneciente a un rango de zonas en ambos sentidos para un </w:t>
+            </w:r>
+            <w:r>
+              <w:rPr>
+                <w:b w:val="0"/>
+                <w:sz w:val="18"/>
+                <w:szCs w:val="18"/>
+              </w:rPr>
+              <w:t>dia</w:t>
+            </w:r>
+            <w:r>
+              <w:rPr>
+                <w:b w:val="0"/>
+                <w:sz w:val="18"/>
+                <w:szCs w:val="18"/>
+              </w:rPr>
+              <w:t xml:space="preserve"> dado.</w:t>
+            </w:r>
+          </w:p>
+        </w:tc>
+      </w:tr>
+      <w:tr>
+        <w:trPr>
+          <w:jc w:val="center"/>
+        </w:trPr>
+        <w:tc>
+          <w:tcPr>
+            <w:tcW w:w="2298" w:type="dxa"/>
+            <w:tcBorders>
+              <w:top w:val="single" w:sz="4" w:space="0" w:color="auto"/>
+              <w:left w:val="single" w:sz="4" w:space="0" w:color="auto"/>
+              <w:bottom w:val="single" w:sz="4" w:space="0" w:color="auto"/>
+              <w:right w:val="single" w:sz="4" w:space="0" w:color="auto"/>
+            </w:tcBorders>
+            <w:shd w:val="clear" w:color="auto" w:fill="F3F3F3"/>
+            <w:vAlign w:val="center"/>
+            <w:hideMark/>
+          </w:tcPr>
+          <w:p>
+            <w:pPr>
+              <w:pStyle w:val="TituloPrincipla"/>
+              <w:spacing w:after="100"/>
+              <w:jc w:val="left"/>
+              <w:rPr>
+                <w:sz w:val="22"/>
+                <w:szCs w:val="22"/>
+              </w:rPr>
+            </w:pPr>
+            <w:r>
+              <w:rPr>
+                <w:sz w:val="22"/>
+                <w:szCs w:val="22"/>
+              </w:rPr>
+              <w:t>Resumen</w:t>
+            </w:r>
+          </w:p>
+        </w:tc>
+        <w:tc>
+          <w:tcPr>
+            <w:tcW w:w="8003" w:type="dxa"/>
+            <w:tcBorders>
+              <w:top w:val="single" w:sz="4" w:space="0" w:color="auto"/>
+              <w:left w:val="single" w:sz="4" w:space="0" w:color="auto"/>
+              <w:bottom w:val="single" w:sz="4" w:space="0" w:color="auto"/>
+              <w:right w:val="single" w:sz="4" w:space="0" w:color="auto"/>
+            </w:tcBorders>
+            <w:hideMark/>
+          </w:tcPr>
+          <w:p>
+            <w:pPr>
+              <w:pStyle w:val="TituloPrincipla"/>
+              <w:spacing w:after="100"/>
+              <w:jc w:val="left"/>
+              <w:rPr>
+                <w:b w:val="0"/>
+                <w:sz w:val="18"/>
+                <w:szCs w:val="18"/>
+              </w:rPr>
+            </w:pPr>
+            <w:r>
+              <w:rPr>
+                <w:b w:val="0"/>
+                <w:sz w:val="18"/>
+                <w:szCs w:val="18"/>
+              </w:rPr>
+              <w:t xml:space="preserve">Compara los tiempos promedio de los viajes para una zona dada contra cada zona x perteneciente a un rango de zonas (rango menor – rango mayor) en ambos sentidos (zona dada – zona x vs zona x – zona dada) para un </w:t>
+            </w:r>
+            <w:r>
+              <w:rPr>
+                <w:b w:val="0"/>
+                <w:sz w:val="18"/>
+                <w:szCs w:val="18"/>
+              </w:rPr>
+              <w:t>dia</w:t>
+            </w:r>
+            <w:r>
+              <w:rPr>
+                <w:b w:val="0"/>
+                <w:sz w:val="18"/>
+                <w:szCs w:val="18"/>
+              </w:rPr>
+              <w:t xml:space="preserve"> dado por el usuario. Sino hay viajes en algún sentido entre la zona x y la zona dada, debe informársele al usuario. Los viajes deben estar ascendentemente por el identificador x de la zona del rango dado.</w:t>
+            </w:r>
+          </w:p>
+        </w:tc>
+      </w:tr>
+      <w:tr>
+        <w:trPr>
+          <w:trHeight w:val="315"/>
+          <w:jc w:val="center"/>
+        </w:trPr>
+        <w:tc>
+          <w:tcPr>
+            <w:tcW w:w="10301" w:type="dxa"/>
+            <w:gridSpan w:val="2"/>
+            <w:tcBorders>
+              <w:top w:val="single" w:sz="4" w:space="0" w:color="auto"/>
+              <w:left w:val="single" w:sz="4" w:space="0" w:color="auto"/>
+              <w:bottom w:val="single" w:sz="4" w:space="0" w:color="auto"/>
+              <w:right w:val="single" w:sz="4" w:space="0" w:color="auto"/>
+            </w:tcBorders>
+            <w:shd w:val="clear" w:color="auto" w:fill="595959" w:themeFill="text1" w:themeFillTint="A6"/>
+            <w:vAlign w:val="center"/>
+            <w:hideMark/>
+          </w:tcPr>
+          <w:p>
+            <w:pPr>
+              <w:pStyle w:val="TituloPrincipla"/>
+              <w:spacing w:after="100"/>
+              <w:jc w:val="left"/>
+              <w:rPr>
+                <w:color w:val="FFFFFF" w:themeColor="background1"/>
+                <w:sz w:val="22"/>
+                <w:szCs w:val="22"/>
+              </w:rPr>
+            </w:pPr>
+            <w:r>
+              <w:rPr>
+                <w:color w:val="FFFFFF" w:themeColor="background1"/>
+                <w:sz w:val="22"/>
+                <w:szCs w:val="22"/>
+              </w:rPr>
+              <w:t>Entradas</w:t>
+            </w:r>
+          </w:p>
+        </w:tc>
+      </w:tr>
+      <w:tr>
+        <w:trPr>
+          <w:jc w:val="center"/>
+        </w:trPr>
+        <w:tc>
+          <w:tcPr>
+            <w:tcW w:w="10301" w:type="dxa"/>
+            <w:gridSpan w:val="2"/>
+            <w:tcBorders>
+              <w:top w:val="single" w:sz="4" w:space="0" w:color="auto"/>
+              <w:left w:val="single" w:sz="4" w:space="0" w:color="auto"/>
+              <w:bottom w:val="single" w:sz="4" w:space="0" w:color="auto"/>
+              <w:right w:val="single" w:sz="4" w:space="0" w:color="auto"/>
+            </w:tcBorders>
+            <w:hideMark/>
+          </w:tcPr>
+          <w:p>
+            <w:pPr>
+              <w:pStyle w:val="TituloPrincipla"/>
+              <w:numPr>
+                <w:ilvl w:val="0"/>
+                <w:numId w:val="1"/>
+              </w:numPr>
+              <w:spacing w:after="100"/>
+              <w:jc w:val="left"/>
+              <w:rPr>
+                <w:b w:val="0"/>
+                <w:sz w:val="18"/>
+                <w:szCs w:val="18"/>
+              </w:rPr>
+            </w:pPr>
+            <w:r>
+              <w:rPr>
+                <w:b w:val="0"/>
+                <w:sz w:val="18"/>
+                <w:szCs w:val="18"/>
+              </w:rPr>
+              <w:t>Número de la zona dada.</w:t>
+            </w:r>
+          </w:p>
+          <w:p>
+            <w:pPr>
+              <w:pStyle w:val="TituloPrincipla"/>
+              <w:numPr>
+                <w:ilvl w:val="0"/>
+                <w:numId w:val="1"/>
+              </w:numPr>
+              <w:spacing w:after="100"/>
+              <w:jc w:val="left"/>
+              <w:rPr>
+                <w:b w:val="0"/>
+                <w:sz w:val="18"/>
+                <w:szCs w:val="18"/>
+              </w:rPr>
+            </w:pPr>
+            <w:r>
+              <w:rPr>
+                <w:b w:val="0"/>
+                <w:sz w:val="18"/>
+                <w:szCs w:val="18"/>
+              </w:rPr>
+              <w:t>Dia de c</w:t>
+            </w:r>
+            <w:r>
+              <w:rPr>
+                <w:b w:val="0"/>
+                <w:sz w:val="18"/>
+                <w:szCs w:val="18"/>
+              </w:rPr>
+              <w:t>onsulta</w:t>
+            </w:r>
+          </w:p>
+        </w:tc>
+      </w:tr>
+      <w:tr>
+        <w:trPr>
+          <w:trHeight w:val="315"/>
+          <w:jc w:val="center"/>
+        </w:trPr>
+        <w:tc>
+          <w:tcPr>
+            <w:tcW w:w="10301" w:type="dxa"/>
+            <w:gridSpan w:val="2"/>
+            <w:tcBorders>
+              <w:top w:val="single" w:sz="4" w:space="0" w:color="auto"/>
+              <w:left w:val="single" w:sz="4" w:space="0" w:color="auto"/>
+              <w:bottom w:val="single" w:sz="4" w:space="0" w:color="auto"/>
+              <w:right w:val="single" w:sz="4" w:space="0" w:color="auto"/>
+            </w:tcBorders>
+            <w:shd w:val="clear" w:color="auto" w:fill="595959" w:themeFill="text1" w:themeFillTint="A6"/>
+            <w:vAlign w:val="center"/>
+            <w:hideMark/>
+          </w:tcPr>
+          <w:p>
+            <w:pPr>
+              <w:pStyle w:val="TituloPrincipla"/>
+              <w:spacing w:after="100"/>
+              <w:jc w:val="left"/>
+              <w:rPr>
+                <w:color w:val="FFFFFF" w:themeColor="background1"/>
+                <w:sz w:val="22"/>
+                <w:szCs w:val="22"/>
+              </w:rPr>
+            </w:pPr>
+            <w:r>
+              <w:rPr>
+                <w:color w:val="FFFFFF" w:themeColor="background1"/>
+                <w:sz w:val="22"/>
+                <w:szCs w:val="22"/>
+              </w:rPr>
+              <w:t>Resultados</w:t>
+            </w:r>
+          </w:p>
+        </w:tc>
+      </w:tr>
+      <w:tr>
+        <w:trPr>
+          <w:jc w:val="center"/>
+        </w:trPr>
+        <w:tc>
+          <w:tcPr>
+            <w:tcW w:w="10301" w:type="dxa"/>
+            <w:gridSpan w:val="2"/>
+            <w:tcBorders>
+              <w:top w:val="single" w:sz="4" w:space="0" w:color="auto"/>
+              <w:left w:val="single" w:sz="4" w:space="0" w:color="auto"/>
+              <w:bottom w:val="single" w:sz="4" w:space="0" w:color="auto"/>
+              <w:right w:val="single" w:sz="4" w:space="0" w:color="auto"/>
+            </w:tcBorders>
+            <w:hideMark/>
+          </w:tcPr>
+          <w:p>
+            <w:pPr>
+              <w:pStyle w:val="TituloPrincipla"/>
+              <w:spacing w:after="100"/>
+              <w:jc w:val="both"/>
+              <w:rPr>
+                <w:b w:val="0"/>
+                <w:sz w:val="18"/>
+                <w:szCs w:val="18"/>
+              </w:rPr>
+            </w:pPr>
+            <w:r>
+              <w:rPr>
+                <w:b w:val="0"/>
+                <w:sz w:val="18"/>
+                <w:szCs w:val="18"/>
+              </w:rPr>
+              <w:t>Se retorna una línea de la siguiente forma:  &lt;tiempo promedio&gt; de &lt;Zona dada&gt; a &lt;Zona X&gt; vs &lt;tiempo promedio&gt;de &lt;Zona X&gt; a &lt;Zona dada&gt;. Sino hay viajes en un sentido, se debe cambiar el campo &lt;tiempo promedio&gt; por “No hay viajes” e informar en que sentido.</w:t>
+            </w:r>
+          </w:p>
+        </w:tc>
+      </w:tr>
+      <w:tr>
+        <w:trPr>
+          <w:jc w:val="center"/>
+        </w:trPr>
+        <w:tc>
+          <w:tcPr>
+            <w:tcW w:w="10301" w:type="dxa"/>
+            <w:gridSpan w:val="2"/>
+            <w:tcBorders>
+              <w:top w:val="single" w:sz="4" w:space="0" w:color="auto"/>
+              <w:left w:val="single" w:sz="4" w:space="0" w:color="auto"/>
+              <w:bottom w:val="single" w:sz="4" w:space="0" w:color="auto"/>
+              <w:right w:val="single" w:sz="4" w:space="0" w:color="auto"/>
+            </w:tcBorders>
+            <w:shd w:val="clear" w:color="auto" w:fill="595959" w:themeFill="text1" w:themeFillTint="A6"/>
+          </w:tcPr>
+          <w:p>
+            <w:pPr>
+              <w:pStyle w:val="TituloPrincipla"/>
+              <w:spacing w:after="100"/>
+              <w:jc w:val="left"/>
+              <w:rPr>
+                <w:sz w:val="22"/>
+                <w:szCs w:val="22"/>
+              </w:rPr>
+            </w:pPr>
+            <w:r>
+              <w:rPr>
+                <w:color w:val="FFFFFF" w:themeColor="background1"/>
+                <w:sz w:val="22"/>
+                <w:szCs w:val="22"/>
+              </w:rPr>
+              <w:t>Complejidad temporal</w:t>
+            </w:r>
+          </w:p>
+        </w:tc>
+      </w:tr>
+      <w:tr>
+        <w:trPr>
+          <w:jc w:val="center"/>
+        </w:trPr>
+        <w:tc>
+          <w:tcPr>
+            <w:tcW w:w="10301" w:type="dxa"/>
+            <w:gridSpan w:val="2"/>
+            <w:tcBorders>
+              <w:top w:val="single" w:sz="4" w:space="0" w:color="auto"/>
+              <w:left w:val="single" w:sz="4" w:space="0" w:color="auto"/>
+              <w:bottom w:val="single" w:sz="4" w:space="0" w:color="auto"/>
+              <w:right w:val="single" w:sz="4" w:space="0" w:color="auto"/>
+            </w:tcBorders>
+            <w:shd w:val="clear" w:color="auto" w:fill="FFFFFF" w:themeFill="background1"/>
+          </w:tcPr>
+          <w:p>
+            <w:pPr>
+              <w:pStyle w:val="TituloPrincipla"/>
+              <w:spacing w:after="100"/>
+              <w:jc w:val="left"/>
+              <w:rPr>
+                <w:color w:val="FFFFFF" w:themeColor="background1"/>
+                <w:sz w:val="22"/>
+                <w:szCs w:val="22"/>
+              </w:rPr>
+            </w:pPr>
+          </w:p>
+        </w:tc>
+      </w:tr>
+    </w:tbl>
+    <w:p/>
+    <w:tbl>
+      <w:tblPr>
+        <w:tblW w:w="10305" w:type="dxa"/>
+        <w:jc w:val="center"/>
+        <w:tblBorders>
+          <w:top w:val="single" w:sz="4" w:space="0" w:color="auto"/>
+          <w:left w:val="single" w:sz="4" w:space="0" w:color="auto"/>
+          <w:bottom w:val="single" w:sz="4" w:space="0" w:color="auto"/>
+          <w:right w:val="single" w:sz="4" w:space="0" w:color="auto"/>
+          <w:insideH w:val="single" w:sz="4" w:space="0" w:color="auto"/>
+          <w:insideV w:val="single" w:sz="4" w:space="0" w:color="auto"/>
+        </w:tblBorders>
+        <w:tblLayout w:type="fixed"/>
+        <w:tblLook w:val="01E0" w:firstRow="1" w:lastRow="1" w:firstColumn="1" w:lastColumn="1" w:noHBand="0" w:noVBand="0"/>
+      </w:tblPr>
+      <w:tblGrid>
+        <w:gridCol w:w="2299"/>
+        <w:gridCol w:w="8006"/>
+      </w:tblGrid>
+      <w:tr>
+        <w:trPr>
+          <w:jc w:val="center"/>
+        </w:trPr>
+        <w:tc>
+          <w:tcPr>
+            <w:tcW w:w="2298" w:type="dxa"/>
+            <w:tcBorders>
+              <w:top w:val="single" w:sz="4" w:space="0" w:color="auto"/>
+              <w:left w:val="single" w:sz="4" w:space="0" w:color="auto"/>
+              <w:bottom w:val="single" w:sz="4" w:space="0" w:color="auto"/>
+              <w:right w:val="single" w:sz="4" w:space="0" w:color="auto"/>
+            </w:tcBorders>
+            <w:shd w:val="clear" w:color="auto" w:fill="F3F3F3"/>
+            <w:vAlign w:val="center"/>
+            <w:hideMark/>
+          </w:tcPr>
+          <w:p>
+            <w:pPr>
+              <w:pStyle w:val="TituloPrincipla"/>
+              <w:spacing w:after="100"/>
+              <w:jc w:val="left"/>
+              <w:rPr>
+                <w:sz w:val="22"/>
+                <w:szCs w:val="22"/>
+              </w:rPr>
+            </w:pPr>
+            <w:r>
+              <w:rPr>
+                <w:sz w:val="22"/>
+                <w:szCs w:val="22"/>
+              </w:rPr>
+              <w:t>Nombre</w:t>
+            </w:r>
+          </w:p>
+        </w:tc>
+        <w:tc>
+          <w:tcPr>
+            <w:tcW w:w="8003" w:type="dxa"/>
+            <w:tcBorders>
+              <w:top w:val="single" w:sz="4" w:space="0" w:color="auto"/>
+              <w:left w:val="single" w:sz="4" w:space="0" w:color="auto"/>
+              <w:bottom w:val="single" w:sz="4" w:space="0" w:color="auto"/>
+              <w:right w:val="single" w:sz="4" w:space="0" w:color="auto"/>
+            </w:tcBorders>
+            <w:hideMark/>
+          </w:tcPr>
+          <w:p>
+            <w:pPr>
+              <w:pStyle w:val="TituloPrincipla"/>
+              <w:spacing w:after="100"/>
+              <w:rPr>
+                <w:b w:val="0"/>
+                <w:sz w:val="18"/>
+                <w:szCs w:val="18"/>
+              </w:rPr>
+            </w:pPr>
+            <w:r>
+              <w:rPr>
+                <w:b w:val="0"/>
+                <w:sz w:val="18"/>
+                <w:szCs w:val="18"/>
+              </w:rPr>
+              <w:t>R</w:t>
+            </w:r>
+            <w:r>
+              <w:rPr>
+                <w:b w:val="0"/>
+                <w:sz w:val="18"/>
+                <w:szCs w:val="18"/>
+              </w:rPr>
+              <w:t>8</w:t>
+            </w:r>
+            <w:r>
+              <w:rPr>
+                <w:b w:val="0"/>
+                <w:sz w:val="18"/>
+                <w:szCs w:val="18"/>
+              </w:rPr>
+              <w:t xml:space="preserve"> –</w:t>
+            </w:r>
+            <w:r>
+              <w:t xml:space="preserve"> </w:t>
+            </w:r>
+            <w:r>
+              <w:rPr>
+                <w:b w:val="0"/>
+                <w:sz w:val="18"/>
+                <w:szCs w:val="18"/>
+              </w:rPr>
+              <w:t xml:space="preserve"> Consultar los viajes entre una zona de origen y una zona destino en una franja horaria</w:t>
+            </w:r>
+          </w:p>
+          <w:p>
+            <w:pPr>
+              <w:pStyle w:val="TituloPrincipla"/>
+              <w:spacing w:after="100"/>
+              <w:jc w:val="left"/>
+              <w:rPr>
+                <w:sz w:val="18"/>
+                <w:szCs w:val="18"/>
+              </w:rPr>
+            </w:pPr>
+            <w:r>
+              <w:rPr>
+                <w:b w:val="0"/>
+                <w:sz w:val="18"/>
+                <w:szCs w:val="18"/>
+              </w:rPr>
+              <w:t>(hora inicial – hora final)</w:t>
+            </w:r>
+          </w:p>
+        </w:tc>
+      </w:tr>
+      <w:tr>
+        <w:trPr>
+          <w:jc w:val="center"/>
+        </w:trPr>
+        <w:tc>
+          <w:tcPr>
+            <w:tcW w:w="2298" w:type="dxa"/>
+            <w:tcBorders>
+              <w:top w:val="single" w:sz="4" w:space="0" w:color="auto"/>
+              <w:left w:val="single" w:sz="4" w:space="0" w:color="auto"/>
+              <w:bottom w:val="single" w:sz="4" w:space="0" w:color="auto"/>
+              <w:right w:val="single" w:sz="4" w:space="0" w:color="auto"/>
+            </w:tcBorders>
+            <w:shd w:val="clear" w:color="auto" w:fill="F3F3F3"/>
+            <w:vAlign w:val="center"/>
+            <w:hideMark/>
+          </w:tcPr>
+          <w:p>
+            <w:pPr>
+              <w:pStyle w:val="TituloPrincipla"/>
+              <w:spacing w:after="100"/>
+              <w:jc w:val="left"/>
+              <w:rPr>
+                <w:sz w:val="22"/>
+                <w:szCs w:val="22"/>
+              </w:rPr>
+            </w:pPr>
+            <w:r>
+              <w:rPr>
+                <w:sz w:val="22"/>
+                <w:szCs w:val="22"/>
+              </w:rPr>
+              <w:t>Resumen</w:t>
+            </w:r>
+          </w:p>
+        </w:tc>
+        <w:tc>
+          <w:tcPr>
+            <w:tcW w:w="8003" w:type="dxa"/>
+            <w:tcBorders>
+              <w:top w:val="single" w:sz="4" w:space="0" w:color="auto"/>
+              <w:left w:val="single" w:sz="4" w:space="0" w:color="auto"/>
+              <w:bottom w:val="single" w:sz="4" w:space="0" w:color="auto"/>
+              <w:right w:val="single" w:sz="4" w:space="0" w:color="auto"/>
+            </w:tcBorders>
+            <w:hideMark/>
+          </w:tcPr>
+          <w:p>
+            <w:pPr>
+              <w:pStyle w:val="TituloPrincipla"/>
+              <w:spacing w:after="100"/>
+              <w:jc w:val="left"/>
+              <w:rPr>
+                <w:b w:val="0"/>
+                <w:sz w:val="18"/>
+                <w:szCs w:val="18"/>
+              </w:rPr>
+            </w:pPr>
+            <w:r>
+              <w:rPr>
+                <w:b w:val="0"/>
+                <w:sz w:val="18"/>
+                <w:szCs w:val="18"/>
+              </w:rPr>
+              <w:t>Consulta los viajes realizados entre dos zonas en una franja de horario especificada por el usuario</w:t>
+            </w:r>
+          </w:p>
+        </w:tc>
+      </w:tr>
+      <w:tr>
+        <w:trPr>
+          <w:trHeight w:val="315"/>
+          <w:jc w:val="center"/>
+        </w:trPr>
+        <w:tc>
+          <w:tcPr>
+            <w:tcW w:w="10301" w:type="dxa"/>
+            <w:gridSpan w:val="2"/>
+            <w:tcBorders>
+              <w:top w:val="single" w:sz="4" w:space="0" w:color="auto"/>
+              <w:left w:val="single" w:sz="4" w:space="0" w:color="auto"/>
+              <w:bottom w:val="single" w:sz="4" w:space="0" w:color="auto"/>
+              <w:right w:val="single" w:sz="4" w:space="0" w:color="auto"/>
+            </w:tcBorders>
+            <w:shd w:val="clear" w:color="auto" w:fill="595959" w:themeFill="text1" w:themeFillTint="A6"/>
+            <w:vAlign w:val="center"/>
+            <w:hideMark/>
+          </w:tcPr>
+          <w:p>
+            <w:pPr>
+              <w:pStyle w:val="TituloPrincipla"/>
+              <w:spacing w:after="100"/>
+              <w:jc w:val="left"/>
+              <w:rPr>
+                <w:color w:val="FFFFFF" w:themeColor="background1"/>
+                <w:sz w:val="22"/>
+                <w:szCs w:val="22"/>
+              </w:rPr>
+            </w:pPr>
+            <w:r>
+              <w:rPr>
+                <w:color w:val="FFFFFF" w:themeColor="background1"/>
+                <w:sz w:val="22"/>
+                <w:szCs w:val="22"/>
+              </w:rPr>
+              <w:t>Entradas</w:t>
+            </w:r>
+          </w:p>
+        </w:tc>
+      </w:tr>
+      <w:tr>
+        <w:trPr>
+          <w:jc w:val="center"/>
+        </w:trPr>
+        <w:tc>
+          <w:tcPr>
+            <w:tcW w:w="10301" w:type="dxa"/>
+            <w:gridSpan w:val="2"/>
+            <w:tcBorders>
+              <w:top w:val="single" w:sz="4" w:space="0" w:color="auto"/>
+              <w:left w:val="single" w:sz="4" w:space="0" w:color="auto"/>
+              <w:bottom w:val="single" w:sz="4" w:space="0" w:color="auto"/>
+              <w:right w:val="single" w:sz="4" w:space="0" w:color="auto"/>
+            </w:tcBorders>
+            <w:hideMark/>
+          </w:tcPr>
+          <w:p>
+            <w:pPr>
+              <w:pStyle w:val="TituloPrincipla"/>
+              <w:numPr>
+                <w:ilvl w:val="0"/>
+                <w:numId w:val="1"/>
+              </w:numPr>
+              <w:spacing w:after="100"/>
+              <w:jc w:val="left"/>
+              <w:rPr>
+                <w:b w:val="0"/>
+                <w:sz w:val="18"/>
+                <w:szCs w:val="18"/>
+              </w:rPr>
+            </w:pPr>
+            <w:r>
+              <w:rPr>
+                <w:b w:val="0"/>
+                <w:sz w:val="18"/>
+                <w:szCs w:val="18"/>
+              </w:rPr>
+              <w:t xml:space="preserve">Número </w:t>
+            </w:r>
+            <w:r>
+              <w:rPr>
+                <w:b w:val="0"/>
+                <w:sz w:val="18"/>
+                <w:szCs w:val="18"/>
+              </w:rPr>
+              <w:t>de la zona de origen</w:t>
+            </w:r>
+          </w:p>
+          <w:p>
+            <w:pPr>
+              <w:pStyle w:val="TituloPrincipla"/>
+              <w:numPr>
+                <w:ilvl w:val="0"/>
+                <w:numId w:val="1"/>
+              </w:numPr>
+              <w:spacing w:after="100"/>
+              <w:jc w:val="left"/>
+              <w:rPr>
+                <w:b w:val="0"/>
+                <w:sz w:val="18"/>
+                <w:szCs w:val="18"/>
+              </w:rPr>
+            </w:pPr>
+            <w:r>
+              <w:rPr>
+                <w:b w:val="0"/>
+                <w:sz w:val="18"/>
+                <w:szCs w:val="18"/>
+              </w:rPr>
+              <w:t>Numero de la zona de destino</w:t>
+            </w:r>
+          </w:p>
+          <w:p>
+            <w:pPr>
+              <w:pStyle w:val="TituloPrincipla"/>
+              <w:numPr>
+                <w:ilvl w:val="0"/>
+                <w:numId w:val="1"/>
+              </w:numPr>
+              <w:spacing w:after="100"/>
+              <w:jc w:val="left"/>
+              <w:rPr>
+                <w:b w:val="0"/>
+                <w:sz w:val="18"/>
+                <w:szCs w:val="18"/>
+              </w:rPr>
+            </w:pPr>
+            <w:r>
+              <w:rPr>
+                <w:b w:val="0"/>
+                <w:sz w:val="18"/>
+                <w:szCs w:val="18"/>
+              </w:rPr>
+              <w:t>Hora inicial</w:t>
+            </w:r>
+          </w:p>
+          <w:p>
+            <w:pPr>
+              <w:pStyle w:val="TituloPrincipla"/>
+              <w:numPr>
+                <w:ilvl w:val="0"/>
+                <w:numId w:val="1"/>
+              </w:numPr>
+              <w:spacing w:after="100"/>
+              <w:jc w:val="left"/>
+              <w:rPr>
+                <w:b w:val="0"/>
+                <w:sz w:val="18"/>
+                <w:szCs w:val="18"/>
+              </w:rPr>
+            </w:pPr>
+            <w:r>
+              <w:rPr>
+                <w:b w:val="0"/>
+                <w:sz w:val="18"/>
+                <w:szCs w:val="18"/>
+              </w:rPr>
+              <w:t>Hora final</w:t>
+            </w:r>
+          </w:p>
+        </w:tc>
+      </w:tr>
+      <w:tr>
+        <w:trPr>
+          <w:trHeight w:val="315"/>
+          <w:jc w:val="center"/>
+        </w:trPr>
+        <w:tc>
+          <w:tcPr>
+            <w:tcW w:w="10301" w:type="dxa"/>
+            <w:gridSpan w:val="2"/>
+            <w:tcBorders>
+              <w:top w:val="single" w:sz="4" w:space="0" w:color="auto"/>
+              <w:left w:val="single" w:sz="4" w:space="0" w:color="auto"/>
+              <w:bottom w:val="single" w:sz="4" w:space="0" w:color="auto"/>
+              <w:right w:val="single" w:sz="4" w:space="0" w:color="auto"/>
+            </w:tcBorders>
+            <w:shd w:val="clear" w:color="auto" w:fill="595959" w:themeFill="text1" w:themeFillTint="A6"/>
+            <w:vAlign w:val="center"/>
+            <w:hideMark/>
+          </w:tcPr>
+          <w:p>
+            <w:pPr>
+              <w:pStyle w:val="TituloPrincipla"/>
+              <w:spacing w:after="100"/>
+              <w:jc w:val="left"/>
+              <w:rPr>
+                <w:color w:val="FFFFFF" w:themeColor="background1"/>
+                <w:sz w:val="22"/>
+                <w:szCs w:val="22"/>
+              </w:rPr>
+            </w:pPr>
+            <w:r>
+              <w:rPr>
+                <w:color w:val="FFFFFF" w:themeColor="background1"/>
+                <w:sz w:val="22"/>
+                <w:szCs w:val="22"/>
+              </w:rPr>
+              <w:t>Resultados</w:t>
+            </w:r>
+          </w:p>
+        </w:tc>
+      </w:tr>
+      <w:tr>
+        <w:trPr>
+          <w:jc w:val="center"/>
+        </w:trPr>
+        <w:tc>
+          <w:tcPr>
+            <w:tcW w:w="10301" w:type="dxa"/>
+            <w:gridSpan w:val="2"/>
+            <w:tcBorders>
+              <w:top w:val="single" w:sz="4" w:space="0" w:color="auto"/>
+              <w:left w:val="single" w:sz="4" w:space="0" w:color="auto"/>
+              <w:bottom w:val="single" w:sz="4" w:space="0" w:color="auto"/>
+              <w:right w:val="single" w:sz="4" w:space="0" w:color="auto"/>
+            </w:tcBorders>
+            <w:hideMark/>
+          </w:tcPr>
+          <w:p>
+            <w:pPr>
+              <w:pStyle w:val="TituloPrincipla"/>
+              <w:spacing w:after="100"/>
+              <w:jc w:val="both"/>
+              <w:rPr>
+                <w:b w:val="0"/>
+                <w:sz w:val="18"/>
+                <w:szCs w:val="18"/>
+              </w:rPr>
+            </w:pPr>
+            <w:r>
+              <w:rPr>
+                <w:b w:val="0"/>
+                <w:sz w:val="18"/>
+                <w:szCs w:val="18"/>
+              </w:rPr>
+              <w:t>Se</w:t>
+            </w:r>
+            <w:r>
+              <w:rPr>
+                <w:b w:val="0"/>
+                <w:sz w:val="18"/>
+                <w:szCs w:val="18"/>
+              </w:rPr>
+              <w:t xml:space="preserve"> retorna una lista con los viajes que cumplan con los requirimientos dados por el usuario, </w:t>
+            </w:r>
+            <w:r>
+              <w:rPr>
+                <w:b w:val="0"/>
+                <w:sz w:val="18"/>
+                <w:szCs w:val="18"/>
+              </w:rPr>
+              <w:t xml:space="preserve">el tiempo promedio de viaje y </w:t>
+            </w:r>
+            <w:r>
+              <w:rPr>
+                <w:b w:val="0"/>
+                <w:sz w:val="18"/>
+                <w:szCs w:val="18"/>
+              </w:rPr>
+              <w:t>la</w:t>
+            </w:r>
+            <w:r>
+              <w:rPr>
+                <w:b w:val="0"/>
+                <w:sz w:val="18"/>
+                <w:szCs w:val="18"/>
+              </w:rPr>
+              <w:t xml:space="preserve"> desviación estándar</w:t>
+            </w:r>
+            <w:r>
+              <w:rPr>
+                <w:b w:val="0"/>
+                <w:sz w:val="18"/>
+                <w:szCs w:val="18"/>
+              </w:rPr>
+              <w:t xml:space="preserve"> de cada uno de los viajes</w:t>
+            </w:r>
+          </w:p>
+        </w:tc>
+      </w:tr>
+      <w:tr>
+        <w:trPr>
+          <w:jc w:val="center"/>
+        </w:trPr>
+        <w:tc>
+          <w:tcPr>
+            <w:tcW w:w="10301" w:type="dxa"/>
+            <w:gridSpan w:val="2"/>
+            <w:tcBorders>
+              <w:top w:val="single" w:sz="4" w:space="0" w:color="auto"/>
+              <w:left w:val="single" w:sz="4" w:space="0" w:color="auto"/>
+              <w:bottom w:val="single" w:sz="4" w:space="0" w:color="auto"/>
+              <w:right w:val="single" w:sz="4" w:space="0" w:color="auto"/>
+            </w:tcBorders>
+            <w:shd w:val="clear" w:color="auto" w:fill="595959" w:themeFill="text1" w:themeFillTint="A6"/>
+          </w:tcPr>
+          <w:p>
+            <w:pPr>
+              <w:pStyle w:val="TituloPrincipla"/>
+              <w:spacing w:after="100"/>
+              <w:jc w:val="left"/>
+              <w:rPr>
+                <w:sz w:val="22"/>
+                <w:szCs w:val="22"/>
+              </w:rPr>
+            </w:pPr>
+            <w:r>
+              <w:rPr>
+                <w:color w:val="FFFFFF" w:themeColor="background1"/>
+                <w:sz w:val="22"/>
+                <w:szCs w:val="22"/>
+              </w:rPr>
+              <w:t>Complejidad temporal</w:t>
+            </w:r>
+          </w:p>
+        </w:tc>
+      </w:tr>
+      <w:tr>
+        <w:trPr>
+          <w:jc w:val="center"/>
+        </w:trPr>
+        <w:tc>
+          <w:tcPr>
+            <w:tcW w:w="10301" w:type="dxa"/>
+            <w:gridSpan w:val="2"/>
+            <w:tcBorders>
+              <w:top w:val="single" w:sz="4" w:space="0" w:color="auto"/>
+              <w:left w:val="single" w:sz="4" w:space="0" w:color="auto"/>
+              <w:bottom w:val="single" w:sz="4" w:space="0" w:color="auto"/>
+              <w:right w:val="single" w:sz="4" w:space="0" w:color="auto"/>
+            </w:tcBorders>
+            <w:shd w:val="clear" w:color="auto" w:fill="FFFFFF" w:themeFill="background1"/>
+          </w:tcPr>
+          <w:p>
+            <w:pPr>
+              <w:pStyle w:val="TituloPrincipla"/>
+              <w:spacing w:after="100"/>
+              <w:jc w:val="left"/>
+              <w:rPr>
+                <w:color w:val="FFFFFF" w:themeColor="background1"/>
+                <w:sz w:val="22"/>
+                <w:szCs w:val="22"/>
+              </w:rPr>
+            </w:pPr>
+          </w:p>
+        </w:tc>
+      </w:tr>
+    </w:tbl>
+    <w:p/>
+    <w:tbl>
+      <w:tblPr>
+        <w:tblW w:w="10305" w:type="dxa"/>
+        <w:jc w:val="center"/>
+        <w:tblBorders>
+          <w:top w:val="single" w:sz="4" w:space="0" w:color="auto"/>
+          <w:left w:val="single" w:sz="4" w:space="0" w:color="auto"/>
+          <w:bottom w:val="single" w:sz="4" w:space="0" w:color="auto"/>
+          <w:right w:val="single" w:sz="4" w:space="0" w:color="auto"/>
+          <w:insideH w:val="single" w:sz="4" w:space="0" w:color="auto"/>
+          <w:insideV w:val="single" w:sz="4" w:space="0" w:color="auto"/>
+        </w:tblBorders>
+        <w:tblLayout w:type="fixed"/>
+        <w:tblLook w:val="01E0" w:firstRow="1" w:lastRow="1" w:firstColumn="1" w:lastColumn="1" w:noHBand="0" w:noVBand="0"/>
+      </w:tblPr>
+      <w:tblGrid>
+        <w:gridCol w:w="2299"/>
+        <w:gridCol w:w="8006"/>
+      </w:tblGrid>
+      <w:tr>
+        <w:trPr>
+          <w:jc w:val="center"/>
+        </w:trPr>
+        <w:tc>
+          <w:tcPr>
+            <w:tcW w:w="2298" w:type="dxa"/>
+            <w:tcBorders>
+              <w:top w:val="single" w:sz="4" w:space="0" w:color="auto"/>
+              <w:left w:val="single" w:sz="4" w:space="0" w:color="auto"/>
+              <w:bottom w:val="single" w:sz="4" w:space="0" w:color="auto"/>
+              <w:right w:val="single" w:sz="4" w:space="0" w:color="auto"/>
+            </w:tcBorders>
+            <w:shd w:val="clear" w:color="auto" w:fill="F3F3F3"/>
+            <w:vAlign w:val="center"/>
+            <w:hideMark/>
+          </w:tcPr>
+          <w:p>
+            <w:pPr>
+              <w:pStyle w:val="TituloPrincipla"/>
+              <w:spacing w:after="100"/>
+              <w:jc w:val="left"/>
+              <w:rPr>
+                <w:sz w:val="22"/>
+                <w:szCs w:val="22"/>
+              </w:rPr>
+            </w:pPr>
+            <w:r>
+              <w:rPr>
+                <w:sz w:val="22"/>
+                <w:szCs w:val="22"/>
+              </w:rPr>
+              <w:t>Nombre</w:t>
+            </w:r>
+          </w:p>
+        </w:tc>
+        <w:tc>
+          <w:tcPr>
+            <w:tcW w:w="8003" w:type="dxa"/>
+            <w:tcBorders>
+              <w:top w:val="single" w:sz="4" w:space="0" w:color="auto"/>
+              <w:left w:val="single" w:sz="4" w:space="0" w:color="auto"/>
+              <w:bottom w:val="single" w:sz="4" w:space="0" w:color="auto"/>
+              <w:right w:val="single" w:sz="4" w:space="0" w:color="auto"/>
+            </w:tcBorders>
+            <w:hideMark/>
+          </w:tcPr>
+          <w:p>
+            <w:pPr>
+              <w:pStyle w:val="TituloPrincipla"/>
+              <w:spacing w:after="100"/>
+              <w:jc w:val="both"/>
+              <w:rPr>
+                <w:b w:val="0"/>
+                <w:sz w:val="18"/>
+                <w:szCs w:val="18"/>
+              </w:rPr>
+            </w:pPr>
+            <w:r>
+              <w:rPr>
+                <w:b w:val="0"/>
+                <w:sz w:val="18"/>
+                <w:szCs w:val="18"/>
+              </w:rPr>
+              <w:t>R</w:t>
+            </w:r>
+            <w:r>
+              <w:rPr>
+                <w:b w:val="0"/>
+                <w:sz w:val="18"/>
+                <w:szCs w:val="18"/>
+              </w:rPr>
+              <w:t>9</w:t>
+            </w:r>
+            <w:r>
+              <w:rPr>
+                <w:b w:val="0"/>
+                <w:sz w:val="18"/>
+                <w:szCs w:val="18"/>
+              </w:rPr>
+              <w:t xml:space="preserve"> –</w:t>
+            </w:r>
+            <w:r>
+              <w:t xml:space="preserve"> </w:t>
+            </w:r>
+            <w:r>
+              <w:rPr>
+                <w:b w:val="0"/>
+                <w:sz w:val="18"/>
+                <w:szCs w:val="18"/>
+              </w:rPr>
+              <w:t xml:space="preserve"> Generar una gráfica ASCII que muestre el tiempo promedio de los viajes entre una</w:t>
+            </w:r>
+          </w:p>
+          <w:p>
+            <w:pPr>
+              <w:pStyle w:val="TituloPrincipla"/>
+              <w:spacing w:after="100"/>
+              <w:jc w:val="both"/>
+              <w:rPr>
+                <w:sz w:val="18"/>
+                <w:szCs w:val="18"/>
+              </w:rPr>
+            </w:pPr>
+            <w:r>
+              <w:rPr>
+                <w:b w:val="0"/>
+                <w:sz w:val="18"/>
+                <w:szCs w:val="18"/>
+              </w:rPr>
+              <w:t>zona origen y una zona destino para cada hora del día</w:t>
+            </w:r>
+          </w:p>
+          <w:p>
+            <w:pPr>
+              <w:pStyle w:val="TituloPrincipla"/>
+              <w:spacing w:after="100"/>
+              <w:jc w:val="both"/>
+              <w:rPr>
+                <w:sz w:val="18"/>
+                <w:szCs w:val="18"/>
+              </w:rPr>
+            </w:pPr>
+          </w:p>
+        </w:tc>
+      </w:tr>
+      <w:tr>
+        <w:trPr>
+          <w:jc w:val="center"/>
+        </w:trPr>
+        <w:tc>
+          <w:tcPr>
+            <w:tcW w:w="2298" w:type="dxa"/>
+            <w:tcBorders>
+              <w:top w:val="single" w:sz="4" w:space="0" w:color="auto"/>
+              <w:left w:val="single" w:sz="4" w:space="0" w:color="auto"/>
+              <w:bottom w:val="single" w:sz="4" w:space="0" w:color="auto"/>
+              <w:right w:val="single" w:sz="4" w:space="0" w:color="auto"/>
+            </w:tcBorders>
+            <w:shd w:val="clear" w:color="auto" w:fill="F3F3F3"/>
+            <w:vAlign w:val="center"/>
+            <w:hideMark/>
+          </w:tcPr>
+          <w:p>
+            <w:pPr>
+              <w:pStyle w:val="TituloPrincipla"/>
+              <w:spacing w:after="100"/>
+              <w:jc w:val="left"/>
+              <w:rPr>
+                <w:sz w:val="22"/>
+                <w:szCs w:val="22"/>
+              </w:rPr>
+            </w:pPr>
+            <w:r>
+              <w:rPr>
+                <w:sz w:val="22"/>
+                <w:szCs w:val="22"/>
+              </w:rPr>
+              <w:t>Resumen</w:t>
+            </w:r>
+          </w:p>
+        </w:tc>
+        <w:tc>
+          <w:tcPr>
+            <w:tcW w:w="8003" w:type="dxa"/>
+            <w:tcBorders>
+              <w:top w:val="single" w:sz="4" w:space="0" w:color="auto"/>
+              <w:left w:val="single" w:sz="4" w:space="0" w:color="auto"/>
+              <w:bottom w:val="single" w:sz="4" w:space="0" w:color="auto"/>
+              <w:right w:val="single" w:sz="4" w:space="0" w:color="auto"/>
+            </w:tcBorders>
+            <w:hideMark/>
+          </w:tcPr>
+          <w:p>
+            <w:pPr>
+              <w:pStyle w:val="TituloPrincipla"/>
+              <w:spacing w:after="100"/>
+              <w:jc w:val="left"/>
+              <w:rPr>
+                <w:b w:val="0"/>
+                <w:sz w:val="18"/>
+                <w:szCs w:val="18"/>
+              </w:rPr>
+            </w:pPr>
+            <w:r>
+              <w:rPr>
+                <w:b w:val="0"/>
+                <w:sz w:val="18"/>
+                <w:szCs w:val="18"/>
+              </w:rPr>
+              <w:t>Se genera una tabla ASCII en la cual se muestra el promedio de viajes por hora realizado entre una zona de origen y una zona de destino</w:t>
+            </w:r>
+          </w:p>
+        </w:tc>
+      </w:tr>
+      <w:tr>
+        <w:trPr>
+          <w:trHeight w:val="315"/>
+          <w:jc w:val="center"/>
+        </w:trPr>
+        <w:tc>
+          <w:tcPr>
+            <w:tcW w:w="10301" w:type="dxa"/>
+            <w:gridSpan w:val="2"/>
+            <w:tcBorders>
+              <w:top w:val="single" w:sz="4" w:space="0" w:color="auto"/>
+              <w:left w:val="single" w:sz="4" w:space="0" w:color="auto"/>
+              <w:bottom w:val="single" w:sz="4" w:space="0" w:color="auto"/>
+              <w:right w:val="single" w:sz="4" w:space="0" w:color="auto"/>
+            </w:tcBorders>
+            <w:shd w:val="clear" w:color="auto" w:fill="595959" w:themeFill="text1" w:themeFillTint="A6"/>
+            <w:vAlign w:val="center"/>
+            <w:hideMark/>
+          </w:tcPr>
+          <w:p>
+            <w:pPr>
+              <w:pStyle w:val="TituloPrincipla"/>
+              <w:spacing w:after="100"/>
+              <w:jc w:val="left"/>
+              <w:rPr>
+                <w:color w:val="FFFFFF" w:themeColor="background1"/>
+                <w:sz w:val="22"/>
+                <w:szCs w:val="22"/>
+              </w:rPr>
+            </w:pPr>
+            <w:r>
+              <w:rPr>
+                <w:color w:val="FFFFFF" w:themeColor="background1"/>
+                <w:sz w:val="22"/>
+                <w:szCs w:val="22"/>
+              </w:rPr>
+              <w:t>Entradas</w:t>
+            </w:r>
+          </w:p>
+        </w:tc>
+      </w:tr>
+      <w:tr>
+        <w:trPr>
+          <w:jc w:val="center"/>
+        </w:trPr>
+        <w:tc>
+          <w:tcPr>
+            <w:tcW w:w="10301" w:type="dxa"/>
+            <w:gridSpan w:val="2"/>
+            <w:tcBorders>
+              <w:top w:val="single" w:sz="4" w:space="0" w:color="auto"/>
+              <w:left w:val="single" w:sz="4" w:space="0" w:color="auto"/>
+              <w:bottom w:val="single" w:sz="4" w:space="0" w:color="auto"/>
+              <w:right w:val="single" w:sz="4" w:space="0" w:color="auto"/>
+            </w:tcBorders>
+            <w:hideMark/>
+          </w:tcPr>
+          <w:p>
+            <w:pPr>
+              <w:pStyle w:val="TituloPrincipla"/>
+              <w:numPr>
+                <w:ilvl w:val="0"/>
+                <w:numId w:val="1"/>
+              </w:numPr>
+              <w:spacing w:after="100"/>
+              <w:jc w:val="left"/>
+              <w:rPr>
+                <w:b w:val="0"/>
+                <w:sz w:val="18"/>
+                <w:szCs w:val="18"/>
+              </w:rPr>
+            </w:pPr>
+            <w:r>
+              <w:rPr>
+                <w:b w:val="0"/>
+                <w:sz w:val="18"/>
+                <w:szCs w:val="18"/>
+              </w:rPr>
+              <w:t xml:space="preserve">Número </w:t>
+            </w:r>
+            <w:r>
+              <w:rPr>
+                <w:b w:val="0"/>
+                <w:sz w:val="18"/>
+                <w:szCs w:val="18"/>
+              </w:rPr>
+              <w:t>de la zona de origen</w:t>
+            </w:r>
+          </w:p>
+          <w:p>
+            <w:pPr>
+              <w:pStyle w:val="TituloPrincipla"/>
+              <w:numPr>
+                <w:ilvl w:val="0"/>
+                <w:numId w:val="1"/>
+              </w:numPr>
+              <w:spacing w:after="100"/>
+              <w:jc w:val="left"/>
+              <w:rPr>
+                <w:b w:val="0"/>
+                <w:sz w:val="18"/>
+                <w:szCs w:val="18"/>
+              </w:rPr>
+            </w:pPr>
+            <w:r>
+              <w:rPr>
+                <w:b w:val="0"/>
+                <w:sz w:val="18"/>
+                <w:szCs w:val="18"/>
+              </w:rPr>
+              <w:t>Numero de la zona de destino</w:t>
+            </w:r>
+          </w:p>
+          <w:p>
+            <w:pPr>
+              <w:pStyle w:val="TituloPrincipla"/>
+              <w:spacing w:after="100"/>
+              <w:ind w:left="720"/>
+              <w:jc w:val="left"/>
+              <w:rPr>
+                <w:b w:val="0"/>
+                <w:sz w:val="18"/>
+                <w:szCs w:val="18"/>
+              </w:rPr>
+            </w:pPr>
+          </w:p>
+        </w:tc>
+      </w:tr>
+      <w:tr>
+        <w:trPr>
+          <w:trHeight w:val="315"/>
+          <w:jc w:val="center"/>
+        </w:trPr>
+        <w:tc>
+          <w:tcPr>
+            <w:tcW w:w="10301" w:type="dxa"/>
+            <w:gridSpan w:val="2"/>
+            <w:tcBorders>
+              <w:top w:val="single" w:sz="4" w:space="0" w:color="auto"/>
+              <w:left w:val="single" w:sz="4" w:space="0" w:color="auto"/>
+              <w:bottom w:val="single" w:sz="4" w:space="0" w:color="auto"/>
+              <w:right w:val="single" w:sz="4" w:space="0" w:color="auto"/>
+            </w:tcBorders>
+            <w:shd w:val="clear" w:color="auto" w:fill="595959" w:themeFill="text1" w:themeFillTint="A6"/>
+            <w:vAlign w:val="center"/>
+            <w:hideMark/>
+          </w:tcPr>
+          <w:p>
+            <w:pPr>
+              <w:pStyle w:val="TituloPrincipla"/>
+              <w:spacing w:after="100"/>
+              <w:jc w:val="left"/>
+              <w:rPr>
+                <w:color w:val="FFFFFF" w:themeColor="background1"/>
+                <w:sz w:val="22"/>
+                <w:szCs w:val="22"/>
+              </w:rPr>
+            </w:pPr>
+            <w:r>
+              <w:rPr>
+                <w:color w:val="FFFFFF" w:themeColor="background1"/>
+                <w:sz w:val="22"/>
+                <w:szCs w:val="22"/>
+              </w:rPr>
+              <w:lastRenderedPageBreak/>
+              <w:t>Resultados</w:t>
+            </w:r>
+          </w:p>
+        </w:tc>
+      </w:tr>
+      <w:tr>
+        <w:trPr>
+          <w:jc w:val="center"/>
+        </w:trPr>
+        <w:tc>
+          <w:tcPr>
+            <w:tcW w:w="10301" w:type="dxa"/>
+            <w:gridSpan w:val="2"/>
+            <w:tcBorders>
+              <w:top w:val="single" w:sz="4" w:space="0" w:color="auto"/>
+              <w:left w:val="single" w:sz="4" w:space="0" w:color="auto"/>
+              <w:bottom w:val="single" w:sz="4" w:space="0" w:color="auto"/>
+              <w:right w:val="single" w:sz="4" w:space="0" w:color="auto"/>
+            </w:tcBorders>
+            <w:hideMark/>
+          </w:tcPr>
+          <w:p>
+            <w:pPr>
+              <w:pStyle w:val="TituloPrincipla"/>
+              <w:spacing w:after="100"/>
+              <w:jc w:val="both"/>
+              <w:rPr>
+                <w:b w:val="0"/>
+                <w:sz w:val="18"/>
+                <w:szCs w:val="18"/>
+              </w:rPr>
+            </w:pPr>
+            <w:r>
+              <w:rPr>
+                <w:b w:val="0"/>
+                <w:sz w:val="18"/>
+                <w:szCs w:val="18"/>
+              </w:rPr>
+              <w:t>Se</w:t>
+            </w:r>
+            <w:r>
+              <w:rPr>
+                <w:b w:val="0"/>
+                <w:sz w:val="18"/>
+                <w:szCs w:val="18"/>
+              </w:rPr>
+              <w:t xml:space="preserve"> </w:t>
+            </w:r>
+            <w:r>
+              <w:rPr>
+                <w:b w:val="0"/>
+                <w:sz w:val="18"/>
+                <w:szCs w:val="18"/>
+              </w:rPr>
+              <w:t>retorna una tabla ASCII en la cual se muestra el tiempo promedio de los viajes clasificados por hora , de acuerdo a una zona de origen y de destino dada por el usuario, si no hay viajes en alguna hora, se le informa al usuario</w:t>
             </w:r>
             <w:bookmarkStart w:id="0" w:name="_GoBack"/>
             <w:bookmarkEnd w:id="0"/>
-            <w:r>
-              <w:rPr>
-                <w:b w:val="0"/>
-                <w:sz w:val="18"/>
-                <w:szCs w:val="18"/>
-              </w:rPr>
-              <w:t xml:space="preserve"> </w:t>
-            </w:r>
           </w:p>
         </w:tc>
       </w:tr>
@@ -2087,7 +4537,7 @@
       </w:pPr>
     </w:pPrDefault>
   </w:docDefaults>
-  <w:latentStyles w:defLockedState="0" w:defUIPriority="99" w:defSemiHidden="0" w:defUnhideWhenUsed="0" w:defQFormat="0" w:count="375">
+  <w:latentStyles w:defLockedState="0" w:defUIPriority="99" w:defSemiHidden="0" w:defUnhideWhenUsed="0" w:defQFormat="0" w:count="377">
     <w:lsdException w:name="Normal" w:uiPriority="0" w:qFormat="1"/>
     <w:lsdException w:name="heading 1" w:uiPriority="9" w:qFormat="1"/>
     <w:lsdException w:name="heading 2" w:semiHidden="1" w:uiPriority="9" w:unhideWhenUsed="1" w:qFormat="1"/>
@@ -2193,7 +4643,6 @@
     <w:lsdException w:name="HTML Sample" w:semiHidden="1" w:unhideWhenUsed="1"/>
     <w:lsdException w:name="HTML Typewriter" w:semiHidden="1" w:unhideWhenUsed="1"/>
     <w:lsdException w:name="HTML Variable" w:semiHidden="1" w:unhideWhenUsed="1"/>
-    <w:lsdException w:name="Normal Table" w:semiHidden="1" w:unhideWhenUsed="1"/>
     <w:lsdException w:name="annotation subject" w:semiHidden="1" w:unhideWhenUsed="1"/>
     <w:lsdException w:name="No List" w:semiHidden="1" w:unhideWhenUsed="1"/>
     <w:lsdException w:name="Outline List 1" w:semiHidden="1" w:unhideWhenUsed="1"/>
@@ -2239,11 +4688,9 @@
     <w:lsdException w:name="Table Subtle 1" w:semiHidden="1" w:unhideWhenUsed="1"/>
     <w:lsdException w:name="Table Subtle 2" w:semiHidden="1" w:unhideWhenUsed="1"/>
     <w:lsdException w:name="Table Web 1" w:semiHidden="1" w:unhideWhenUsed="1"/>
-    <w:lsdException w:name="Table Web 2" w:semiHidden="1" w:unhideWhenUsed="1"/>
     <w:lsdException w:name="Table Web 3" w:semiHidden="1" w:unhideWhenUsed="1"/>
     <w:lsdException w:name="Balloon Text" w:semiHidden="1" w:unhideWhenUsed="1"/>
     <w:lsdException w:name="Table Grid" w:uiPriority="39"/>
-    <w:lsdException w:name="Table Theme" w:semiHidden="1" w:unhideWhenUsed="1"/>
     <w:lsdException w:name="Placeholder Text" w:semiHidden="1"/>
     <w:lsdException w:name="No Spacing" w:uiPriority="1" w:qFormat="1"/>
     <w:lsdException w:name="Light Shading" w:uiPriority="60"/>
@@ -2463,11 +4910,13 @@
     <w:lsdException w:name="Smart Hyperlink" w:semiHidden="1" w:unhideWhenUsed="1"/>
     <w:lsdException w:name="Hashtag" w:semiHidden="1" w:unhideWhenUsed="1"/>
     <w:lsdException w:name="Unresolved Mention" w:semiHidden="1" w:unhideWhenUsed="1"/>
+    <w:lsdException w:name="Smart Link" w:semiHidden="1" w:unhideWhenUsed="1"/>
+    <w:lsdException w:name="Smart Link Error" w:semiHidden="1" w:unhideWhenUsed="1"/>
   </w:latentStyles>
   <w:style w:type="paragraph" w:default="1" w:styleId="Normal">
     <w:name w:val="Normal"/>
     <w:qFormat/>
-    <w:rsid w:val="00977A0B"/>
+    <w:rsid w:val="00DA3BB9"/>
     <w:pPr>
       <w:spacing w:after="240" w:line="240" w:lineRule="auto"/>
     </w:pPr>
@@ -2478,13 +4927,13 @@
       <w:lang w:val="es-ES" w:eastAsia="es-ES"/>
     </w:rPr>
   </w:style>
-  <w:style w:type="character" w:default="1" w:styleId="Fuentedeprrafopredeter">
+  <w:style w:type="character" w:default="1" w:styleId="DefaultParagraphFont">
     <w:name w:val="Default Paragraph Font"/>
     <w:uiPriority w:val="1"/>
     <w:semiHidden/>
     <w:unhideWhenUsed/>
   </w:style>
-  <w:style w:type="table" w:default="1" w:styleId="Tablanormal">
+  <w:style w:type="table" w:default="1" w:styleId="TableNormal">
     <w:name w:val="Normal Table"/>
     <w:uiPriority w:val="99"/>
     <w:semiHidden/>
@@ -2499,7 +4948,7 @@
       </w:tblCellMar>
     </w:tblPr>
   </w:style>
-  <w:style w:type="numbering" w:default="1" w:styleId="Sinlista">
+  <w:style w:type="numbering" w:default="1" w:styleId="NoList">
     <w:name w:val="No List"/>
     <w:uiPriority w:val="99"/>
     <w:semiHidden/>

</xml_diff>

<commit_message>
Versión final documentos requerimientos funcionales
</commit_message>
<xml_diff>
--- a/proyecto_1/docs/Requerimientos funcionales.docx
+++ b/proyecto_1/docs/Requerimientos funcionales.docx
@@ -407,11 +407,19 @@
               <w:spacing w:after="100"/>
               <w:jc w:val="left"/>
               <w:rPr>
-                <w:color w:val="FFFFFF" w:themeColor="background1"/>
-                <w:sz w:val="22"/>
-                <w:szCs w:val="22"/>
-              </w:rPr>
-            </w:pPr>
+                <w:color w:val="000000" w:themeColor="text1"/>
+                <w:sz w:val="22"/>
+                <w:szCs w:val="22"/>
+              </w:rPr>
+            </w:pPr>
+            <w:r>
+              <w:rPr>
+                <w:color w:val="000000" w:themeColor="text1"/>
+                <w:sz w:val="22"/>
+                <w:szCs w:val="22"/>
+              </w:rPr>
+              <w:t>O(n)</w:t>
+            </w:r>
           </w:p>
         </w:tc>
       </w:tr>
@@ -930,11 +938,19 @@
               <w:spacing w:after="100"/>
               <w:jc w:val="left"/>
               <w:rPr>
-                <w:color w:val="FFFFFF" w:themeColor="background1"/>
-                <w:sz w:val="22"/>
-                <w:szCs w:val="22"/>
-              </w:rPr>
-            </w:pPr>
+                <w:color w:val="000000" w:themeColor="text1"/>
+                <w:sz w:val="22"/>
+                <w:szCs w:val="22"/>
+              </w:rPr>
+            </w:pPr>
+            <w:r>
+              <w:rPr>
+                <w:color w:val="000000" w:themeColor="text1"/>
+                <w:sz w:val="22"/>
+                <w:szCs w:val="22"/>
+              </w:rPr>
+              <w:t>O(n)</w:t>
+            </w:r>
           </w:p>
         </w:tc>
       </w:tr>
@@ -1358,6 +1374,14 @@
                 <w:szCs w:val="22"/>
               </w:rPr>
             </w:pPr>
+            <w:r>
+              <w:rPr>
+                <w:color w:val="000000" w:themeColor="text1"/>
+                <w:sz w:val="22"/>
+                <w:szCs w:val="22"/>
+              </w:rPr>
+              <w:t>O(n)</w:t>
+            </w:r>
           </w:p>
         </w:tc>
       </w:tr>
@@ -1843,6 +1867,14 @@
                 <w:szCs w:val="22"/>
               </w:rPr>
             </w:pPr>
+            <w:r>
+              <w:rPr>
+                <w:color w:val="000000" w:themeColor="text1"/>
+                <w:sz w:val="22"/>
+                <w:szCs w:val="22"/>
+              </w:rPr>
+              <w:t>O(n)</w:t>
+            </w:r>
           </w:p>
         </w:tc>
       </w:tr>
@@ -1931,23 +1963,7 @@
                 <w:sz w:val="18"/>
                 <w:szCs w:val="18"/>
               </w:rPr>
-              <w:t>R</w:t>
-            </w:r>
-            <w:r>
-              <w:rPr>
-                <w:b w:val="0"/>
-                <w:sz w:val="18"/>
-                <w:szCs w:val="18"/>
-              </w:rPr>
-              <w:t>5</w:t>
-            </w:r>
-            <w:r>
-              <w:rPr>
-                <w:b w:val="0"/>
-                <w:sz w:val="18"/>
-                <w:szCs w:val="18"/>
-              </w:rPr>
-              <w:t xml:space="preserve"> –</w:t>
+              <w:t>R5 –</w:t>
             </w:r>
             <w:r>
               <w:rPr>
@@ -2043,23 +2059,7 @@
                 <w:sz w:val="18"/>
                 <w:szCs w:val="18"/>
               </w:rPr>
-              <w:t xml:space="preserve">Consulta el tiempo promedio y desviación estándar de todos los viajes entre una zona de origen y una de destino especificas pertenecientes a un </w:t>
-            </w:r>
-            <w:r>
-              <w:rPr>
-                <w:b w:val="0"/>
-                <w:sz w:val="18"/>
-                <w:szCs w:val="18"/>
-              </w:rPr>
-              <w:t>dia</w:t>
-            </w:r>
-            <w:r>
-              <w:rPr>
-                <w:b w:val="0"/>
-                <w:sz w:val="18"/>
-                <w:szCs w:val="18"/>
-              </w:rPr>
-              <w:t xml:space="preserve"> dado por el usuario.</w:t>
+              <w:t>Consulta el tiempo promedio y desviación estándar de todos los viajes entre una zona de origen y una de destino especificas pertenecientes a un dia dado por el usuario.</w:t>
             </w:r>
           </w:p>
         </w:tc>
@@ -2338,6 +2338,14 @@
                 <w:szCs w:val="22"/>
               </w:rPr>
             </w:pPr>
+            <w:r>
+              <w:rPr>
+                <w:color w:val="000000" w:themeColor="text1"/>
+                <w:sz w:val="22"/>
+                <w:szCs w:val="22"/>
+              </w:rPr>
+              <w:t>O(n)</w:t>
+            </w:r>
           </w:p>
         </w:tc>
       </w:tr>
@@ -2425,23 +2433,7 @@
                 <w:sz w:val="18"/>
                 <w:szCs w:val="18"/>
               </w:rPr>
-              <w:t>R</w:t>
-            </w:r>
-            <w:r>
-              <w:rPr>
-                <w:b w:val="0"/>
-                <w:sz w:val="18"/>
-                <w:szCs w:val="18"/>
-              </w:rPr>
-              <w:t>6</w:t>
-            </w:r>
-            <w:r>
-              <w:rPr>
-                <w:b w:val="0"/>
-                <w:sz w:val="18"/>
-                <w:szCs w:val="18"/>
-              </w:rPr>
-              <w:t xml:space="preserve"> –</w:t>
+              <w:t>R6 –</w:t>
             </w:r>
             <w:r>
               <w:rPr>
@@ -2518,15 +2510,7 @@
                 <w:sz w:val="18"/>
                 <w:szCs w:val="18"/>
               </w:rPr>
-              <w:t xml:space="preserve">Consulta </w:t>
-            </w:r>
-            <w:r>
-              <w:rPr>
-                <w:b w:val="0"/>
-                <w:sz w:val="18"/>
-                <w:szCs w:val="18"/>
-              </w:rPr>
-              <w:t>la informacion de la N cantidad de viajes que tienen el mayor tiempo promedio para un dia especifico dado por el usuario</w:t>
+              <w:t>Consulta la informacion de la N cantidad de viajes que tienen el mayor tiempo promedio para un dia especifico dado por el usuario</w:t>
             </w:r>
             <w:r>
               <w:rPr>
@@ -2720,15 +2704,7 @@
                 <w:sz w:val="18"/>
                 <w:szCs w:val="18"/>
               </w:rPr>
-              <w:t xml:space="preserve">-Se </w:t>
-            </w:r>
-            <w:r>
-              <w:rPr>
-                <w:b w:val="0"/>
-                <w:sz w:val="18"/>
-                <w:szCs w:val="18"/>
-              </w:rPr>
-              <w:t>regresa una lista que contiene la N cantidad de viajes que tienen el mayor tiempo promedio, de esta lista se puede sacar la</w:t>
+              <w:t>-Se regresa una lista que contiene la N cantidad de viajes que tienen el mayor tiempo promedio, de esta lista se puede sacar la</w:t>
             </w:r>
             <w:r>
               <w:rPr>
@@ -2845,6 +2821,15 @@
                 <w:szCs w:val="22"/>
               </w:rPr>
             </w:pPr>
+            <w:r>
+              <w:rPr>
+                <w:color w:val="000000" w:themeColor="text1"/>
+                <w:sz w:val="22"/>
+                <w:szCs w:val="22"/>
+              </w:rPr>
+              <w:lastRenderedPageBreak/>
+              <w:t>O(n)</w:t>
+            </w:r>
           </w:p>
         </w:tc>
       </w:tr>
@@ -2932,23 +2917,7 @@
                 <w:sz w:val="18"/>
                 <w:szCs w:val="18"/>
               </w:rPr>
-              <w:t>R</w:t>
-            </w:r>
-            <w:r>
-              <w:rPr>
-                <w:b w:val="0"/>
-                <w:sz w:val="18"/>
-                <w:szCs w:val="18"/>
-              </w:rPr>
-              <w:t>7</w:t>
-            </w:r>
-            <w:r>
-              <w:rPr>
-                <w:b w:val="0"/>
-                <w:sz w:val="18"/>
-                <w:szCs w:val="18"/>
-              </w:rPr>
-              <w:t xml:space="preserve"> –</w:t>
+              <w:t>R7 –</w:t>
             </w:r>
             <w:r>
               <w:t xml:space="preserve"> </w:t>
@@ -3323,6 +3292,14 @@
                 <w:szCs w:val="22"/>
               </w:rPr>
             </w:pPr>
+            <w:r>
+              <w:rPr>
+                <w:color w:val="000000" w:themeColor="text1"/>
+                <w:sz w:val="22"/>
+                <w:szCs w:val="22"/>
+              </w:rPr>
+              <w:t>O(n)</w:t>
+            </w:r>
           </w:p>
         </w:tc>
       </w:tr>
@@ -3410,23 +3387,7 @@
                 <w:sz w:val="18"/>
                 <w:szCs w:val="18"/>
               </w:rPr>
-              <w:t>R</w:t>
-            </w:r>
-            <w:r>
-              <w:rPr>
-                <w:b w:val="0"/>
-                <w:sz w:val="18"/>
-                <w:szCs w:val="18"/>
-              </w:rPr>
-              <w:t>8</w:t>
-            </w:r>
-            <w:r>
-              <w:rPr>
-                <w:b w:val="0"/>
-                <w:sz w:val="18"/>
-                <w:szCs w:val="18"/>
-              </w:rPr>
-              <w:t xml:space="preserve"> –</w:t>
+              <w:t>R8 –</w:t>
             </w:r>
             <w:r>
               <w:t xml:space="preserve"> </w:t>
@@ -3876,6 +3837,14 @@
                 <w:szCs w:val="22"/>
               </w:rPr>
             </w:pPr>
+            <w:r>
+              <w:rPr>
+                <w:color w:val="000000" w:themeColor="text1"/>
+                <w:sz w:val="22"/>
+                <w:szCs w:val="22"/>
+              </w:rPr>
+              <w:t>O(n)</w:t>
+            </w:r>
           </w:p>
         </w:tc>
       </w:tr>
@@ -3964,23 +3933,7 @@
                 <w:sz w:val="18"/>
                 <w:szCs w:val="18"/>
               </w:rPr>
-              <w:t>R</w:t>
-            </w:r>
-            <w:r>
-              <w:rPr>
-                <w:b w:val="0"/>
-                <w:sz w:val="18"/>
-                <w:szCs w:val="18"/>
-              </w:rPr>
-              <w:t>9</w:t>
-            </w:r>
-            <w:r>
-              <w:rPr>
-                <w:b w:val="0"/>
-                <w:sz w:val="18"/>
-                <w:szCs w:val="18"/>
-              </w:rPr>
-              <w:t xml:space="preserve"> –</w:t>
+              <w:t>R9 –</w:t>
             </w:r>
             <w:r>
               <w:t xml:space="preserve"> </w:t>
@@ -4316,75 +4269,83 @@
               </w:rPr>
               <w:t>retorna una tabla ASCII en la cual se muestra el tiempo promedio de los viajes clasificados por hora , de acuerdo a una zona de origen y de destino dada por el usuario, si no hay viajes en alguna hora, se le informa al usuario</w:t>
             </w:r>
+          </w:p>
+        </w:tc>
+      </w:tr>
+      <w:tr>
+        <w:trPr>
+          <w:jc w:val="center"/>
+        </w:trPr>
+        <w:tc>
+          <w:tcPr>
+            <w:tcW w:w="10301" w:type="dxa"/>
+            <w:gridSpan w:val="2"/>
+            <w:tcBorders>
+              <w:top w:val="single" w:sz="4" w:space="0" w:color="auto"/>
+              <w:left w:val="single" w:sz="4" w:space="0" w:color="auto"/>
+              <w:bottom w:val="single" w:sz="4" w:space="0" w:color="auto"/>
+              <w:right w:val="single" w:sz="4" w:space="0" w:color="auto"/>
+            </w:tcBorders>
+            <w:shd w:val="clear" w:color="auto" w:fill="595959" w:themeFill="text1" w:themeFillTint="A6"/>
+          </w:tcPr>
+          <w:p>
+            <w:pPr>
+              <w:pStyle w:val="TituloPrincipla"/>
+              <w:spacing w:after="100"/>
+              <w:jc w:val="left"/>
+              <w:rPr>
+                <w:sz w:val="22"/>
+                <w:szCs w:val="22"/>
+              </w:rPr>
+            </w:pPr>
+            <w:r>
+              <w:rPr>
+                <w:color w:val="FFFFFF" w:themeColor="background1"/>
+                <w:sz w:val="22"/>
+                <w:szCs w:val="22"/>
+              </w:rPr>
+              <w:t>Complejidad temporal</w:t>
+            </w:r>
+          </w:p>
+        </w:tc>
+      </w:tr>
+      <w:tr>
+        <w:trPr>
+          <w:jc w:val="center"/>
+        </w:trPr>
+        <w:tc>
+          <w:tcPr>
+            <w:tcW w:w="10301" w:type="dxa"/>
+            <w:gridSpan w:val="2"/>
+            <w:tcBorders>
+              <w:top w:val="single" w:sz="4" w:space="0" w:color="auto"/>
+              <w:left w:val="single" w:sz="4" w:space="0" w:color="auto"/>
+              <w:bottom w:val="single" w:sz="4" w:space="0" w:color="auto"/>
+              <w:right w:val="single" w:sz="4" w:space="0" w:color="auto"/>
+            </w:tcBorders>
+            <w:shd w:val="clear" w:color="auto" w:fill="FFFFFF" w:themeFill="background1"/>
+          </w:tcPr>
+          <w:p>
+            <w:pPr>
+              <w:pStyle w:val="TituloPrincipla"/>
+              <w:spacing w:after="100"/>
+              <w:jc w:val="left"/>
+              <w:rPr>
+                <w:color w:val="FFFFFF" w:themeColor="background1"/>
+                <w:sz w:val="22"/>
+                <w:szCs w:val="22"/>
+              </w:rPr>
+            </w:pPr>
+            <w:r>
+              <w:rPr>
+                <w:color w:val="000000" w:themeColor="text1"/>
+                <w:sz w:val="22"/>
+                <w:szCs w:val="22"/>
+              </w:rPr>
+              <w:t>O(n)</w:t>
+            </w:r>
             <w:bookmarkStart w:id="0" w:name="_GoBack"/>
             <w:bookmarkEnd w:id="0"/>
-          </w:p>
-        </w:tc>
-      </w:tr>
-      <w:tr>
-        <w:trPr>
-          <w:jc w:val="center"/>
-        </w:trPr>
-        <w:tc>
-          <w:tcPr>
-            <w:tcW w:w="10301" w:type="dxa"/>
-            <w:gridSpan w:val="2"/>
-            <w:tcBorders>
-              <w:top w:val="single" w:sz="4" w:space="0" w:color="auto"/>
-              <w:left w:val="single" w:sz="4" w:space="0" w:color="auto"/>
-              <w:bottom w:val="single" w:sz="4" w:space="0" w:color="auto"/>
-              <w:right w:val="single" w:sz="4" w:space="0" w:color="auto"/>
-            </w:tcBorders>
-            <w:shd w:val="clear" w:color="auto" w:fill="595959" w:themeFill="text1" w:themeFillTint="A6"/>
-          </w:tcPr>
-          <w:p>
-            <w:pPr>
-              <w:pStyle w:val="TituloPrincipla"/>
-              <w:spacing w:after="100"/>
-              <w:jc w:val="left"/>
-              <w:rPr>
-                <w:sz w:val="22"/>
-                <w:szCs w:val="22"/>
-              </w:rPr>
-            </w:pPr>
-            <w:r>
-              <w:rPr>
-                <w:color w:val="FFFFFF" w:themeColor="background1"/>
-                <w:sz w:val="22"/>
-                <w:szCs w:val="22"/>
-              </w:rPr>
-              <w:t>Complejidad temporal</w:t>
-            </w:r>
-          </w:p>
-        </w:tc>
-      </w:tr>
-      <w:tr>
-        <w:trPr>
-          <w:jc w:val="center"/>
-        </w:trPr>
-        <w:tc>
-          <w:tcPr>
-            <w:tcW w:w="10301" w:type="dxa"/>
-            <w:gridSpan w:val="2"/>
-            <w:tcBorders>
-              <w:top w:val="single" w:sz="4" w:space="0" w:color="auto"/>
-              <w:left w:val="single" w:sz="4" w:space="0" w:color="auto"/>
-              <w:bottom w:val="single" w:sz="4" w:space="0" w:color="auto"/>
-              <w:right w:val="single" w:sz="4" w:space="0" w:color="auto"/>
-            </w:tcBorders>
-            <w:shd w:val="clear" w:color="auto" w:fill="FFFFFF" w:themeFill="background1"/>
-          </w:tcPr>
-          <w:p>
-            <w:pPr>
-              <w:pStyle w:val="TituloPrincipla"/>
-              <w:spacing w:after="100"/>
-              <w:jc w:val="left"/>
-              <w:rPr>
-                <w:color w:val="FFFFFF" w:themeColor="background1"/>
-                <w:sz w:val="22"/>
-                <w:szCs w:val="22"/>
-              </w:rPr>
-            </w:pPr>
           </w:p>
         </w:tc>
       </w:tr>
@@ -4537,7 +4498,7 @@
       </w:pPr>
     </w:pPrDefault>
   </w:docDefaults>
-  <w:latentStyles w:defLockedState="0" w:defUIPriority="99" w:defSemiHidden="0" w:defUnhideWhenUsed="0" w:defQFormat="0" w:count="377">
+  <w:latentStyles w:defLockedState="0" w:defUIPriority="99" w:defSemiHidden="0" w:defUnhideWhenUsed="0" w:defQFormat="0" w:count="375">
     <w:lsdException w:name="Normal" w:uiPriority="0" w:qFormat="1"/>
     <w:lsdException w:name="heading 1" w:uiPriority="9" w:qFormat="1"/>
     <w:lsdException w:name="heading 2" w:semiHidden="1" w:uiPriority="9" w:unhideWhenUsed="1" w:qFormat="1"/>
@@ -4643,6 +4604,7 @@
     <w:lsdException w:name="HTML Sample" w:semiHidden="1" w:unhideWhenUsed="1"/>
     <w:lsdException w:name="HTML Typewriter" w:semiHidden="1" w:unhideWhenUsed="1"/>
     <w:lsdException w:name="HTML Variable" w:semiHidden="1" w:unhideWhenUsed="1"/>
+    <w:lsdException w:name="Normal Table" w:semiHidden="1" w:unhideWhenUsed="1"/>
     <w:lsdException w:name="annotation subject" w:semiHidden="1" w:unhideWhenUsed="1"/>
     <w:lsdException w:name="No List" w:semiHidden="1" w:unhideWhenUsed="1"/>
     <w:lsdException w:name="Outline List 1" w:semiHidden="1" w:unhideWhenUsed="1"/>
@@ -4688,9 +4650,11 @@
     <w:lsdException w:name="Table Subtle 1" w:semiHidden="1" w:unhideWhenUsed="1"/>
     <w:lsdException w:name="Table Subtle 2" w:semiHidden="1" w:unhideWhenUsed="1"/>
     <w:lsdException w:name="Table Web 1" w:semiHidden="1" w:unhideWhenUsed="1"/>
+    <w:lsdException w:name="Table Web 2" w:semiHidden="1" w:unhideWhenUsed="1"/>
     <w:lsdException w:name="Table Web 3" w:semiHidden="1" w:unhideWhenUsed="1"/>
     <w:lsdException w:name="Balloon Text" w:semiHidden="1" w:unhideWhenUsed="1"/>
     <w:lsdException w:name="Table Grid" w:uiPriority="39"/>
+    <w:lsdException w:name="Table Theme" w:semiHidden="1" w:unhideWhenUsed="1"/>
     <w:lsdException w:name="Placeholder Text" w:semiHidden="1"/>
     <w:lsdException w:name="No Spacing" w:uiPriority="1" w:qFormat="1"/>
     <w:lsdException w:name="Light Shading" w:uiPriority="60"/>
@@ -4910,8 +4874,6 @@
     <w:lsdException w:name="Smart Hyperlink" w:semiHidden="1" w:unhideWhenUsed="1"/>
     <w:lsdException w:name="Hashtag" w:semiHidden="1" w:unhideWhenUsed="1"/>
     <w:lsdException w:name="Unresolved Mention" w:semiHidden="1" w:unhideWhenUsed="1"/>
-    <w:lsdException w:name="Smart Link" w:semiHidden="1" w:unhideWhenUsed="1"/>
-    <w:lsdException w:name="Smart Link Error" w:semiHidden="1" w:unhideWhenUsed="1"/>
   </w:latentStyles>
   <w:style w:type="paragraph" w:default="1" w:styleId="Normal">
     <w:name w:val="Normal"/>
@@ -4927,13 +4889,13 @@
       <w:lang w:val="es-ES" w:eastAsia="es-ES"/>
     </w:rPr>
   </w:style>
-  <w:style w:type="character" w:default="1" w:styleId="DefaultParagraphFont">
+  <w:style w:type="character" w:default="1" w:styleId="Fuentedeprrafopredeter">
     <w:name w:val="Default Paragraph Font"/>
     <w:uiPriority w:val="1"/>
     <w:semiHidden/>
     <w:unhideWhenUsed/>
   </w:style>
-  <w:style w:type="table" w:default="1" w:styleId="TableNormal">
+  <w:style w:type="table" w:default="1" w:styleId="Tablanormal">
     <w:name w:val="Normal Table"/>
     <w:uiPriority w:val="99"/>
     <w:semiHidden/>
@@ -4948,7 +4910,7 @@
       </w:tblCellMar>
     </w:tblPr>
   </w:style>
-  <w:style w:type="numbering" w:default="1" w:styleId="NoList">
+  <w:style w:type="numbering" w:default="1" w:styleId="Sinlista">
     <w:name w:val="No List"/>
     <w:uiPriority w:val="99"/>
     <w:semiHidden/>

</xml_diff>